<commit_message>
changes in the planning
</commit_message>
<xml_diff>
--- a/Vergaderingen/Vergadering projectweek 2/Notulen vergadering week 2.docx
+++ b/Vergaderingen/Vergadering projectweek 2/Notulen vergadering week 2.docx
@@ -1,6 +1,6 @@
 
 <file path=word/document.xml><?xml version="1.0" encoding="utf-8"?>
-<w:document xmlns:wpc="http://schemas.microsoft.com/office/word/2010/wordprocessingCanvas" xmlns:mc="http://schemas.openxmlformats.org/markup-compatibility/2006" xmlns:o="urn:schemas-microsoft-com:office:office" xmlns:r="http://schemas.openxmlformats.org/officeDocument/2006/relationships" xmlns:m="http://schemas.openxmlformats.org/officeDocument/2006/math" xmlns:v="urn:schemas-microsoft-com:vml" xmlns:wp14="http://schemas.microsoft.com/office/word/2010/wordprocessingDrawing" xmlns:wp="http://schemas.openxmlformats.org/drawingml/2006/wordprocessingDrawing" xmlns:w10="urn:schemas-microsoft-com:office:word" xmlns:w="http://schemas.openxmlformats.org/wordprocessingml/2006/main" xmlns:w14="http://schemas.microsoft.com/office/word/2010/wordml" xmlns:w15="http://schemas.microsoft.com/office/word/2012/wordml" xmlns:wpg="http://schemas.microsoft.com/office/word/2010/wordprocessingGroup" xmlns:wpi="http://schemas.microsoft.com/office/word/2010/wordprocessingInk" xmlns:wne="http://schemas.microsoft.com/office/word/2006/wordml" xmlns:wps="http://schemas.microsoft.com/office/word/2010/wordprocessingShape" mc:Ignorable="w14 w15 wp14">
+<w:document xmlns:wpc="http://schemas.microsoft.com/office/word/2010/wordprocessingCanvas" xmlns:mo="http://schemas.microsoft.com/office/mac/office/2008/main" xmlns:mc="http://schemas.openxmlformats.org/markup-compatibility/2006" xmlns:mv="urn:schemas-microsoft-com:mac:vml" xmlns:o="urn:schemas-microsoft-com:office:office" xmlns:r="http://schemas.openxmlformats.org/officeDocument/2006/relationships" xmlns:m="http://schemas.openxmlformats.org/officeDocument/2006/math" xmlns:v="urn:schemas-microsoft-com:vml" xmlns:wp14="http://schemas.microsoft.com/office/word/2010/wordprocessingDrawing" xmlns:wp="http://schemas.openxmlformats.org/drawingml/2006/wordprocessingDrawing" xmlns:w10="urn:schemas-microsoft-com:office:word" xmlns:w="http://schemas.openxmlformats.org/wordprocessingml/2006/main" xmlns:w14="http://schemas.microsoft.com/office/word/2010/wordml" xmlns:wpg="http://schemas.microsoft.com/office/word/2010/wordprocessingGroup" xmlns:wpi="http://schemas.microsoft.com/office/word/2010/wordprocessingInk" xmlns:wne="http://schemas.microsoft.com/office/word/2006/wordml" xmlns:wps="http://schemas.microsoft.com/office/word/2010/wordprocessingShape" mc:Ignorable="w14 wp14">
   <w:body>
     <w:p>
       <w:pPr>
@@ -38,7 +38,7 @@
     </w:p>
     <w:p>
       <w:pPr>
-        <w:pStyle w:val="Lijstalinea"/>
+        <w:pStyle w:val="ListParagraph"/>
         <w:numPr>
           <w:ilvl w:val="0"/>
           <w:numId w:val="1"/>
@@ -50,24 +50,19 @@
     </w:p>
     <w:p>
       <w:pPr>
-        <w:pStyle w:val="Lijstalinea"/>
+        <w:pStyle w:val="ListParagraph"/>
         <w:numPr>
           <w:ilvl w:val="0"/>
           <w:numId w:val="1"/>
         </w:numPr>
       </w:pPr>
       <w:r>
-        <w:t xml:space="preserve">Tim </w:t>
-      </w:r>
-      <w:proofErr w:type="spellStart"/>
-      <w:r>
-        <w:t>IJntema</w:t>
-      </w:r>
-      <w:proofErr w:type="spellEnd"/>
-    </w:p>
-    <w:p>
-      <w:pPr>
-        <w:pStyle w:val="Lijstalinea"/>
+        <w:t>Tim IJntema</w:t>
+      </w:r>
+    </w:p>
+    <w:p>
+      <w:pPr>
+        <w:pStyle w:val="ListParagraph"/>
         <w:numPr>
           <w:ilvl w:val="0"/>
           <w:numId w:val="1"/>
@@ -79,25 +74,15 @@
     </w:p>
     <w:p>
       <w:pPr>
-        <w:pStyle w:val="Lijstalinea"/>
+        <w:pStyle w:val="ListParagraph"/>
         <w:numPr>
           <w:ilvl w:val="0"/>
           <w:numId w:val="1"/>
         </w:numPr>
       </w:pPr>
-      <w:proofErr w:type="spellStart"/>
-      <w:r>
-        <w:t>Monisha</w:t>
-      </w:r>
-      <w:proofErr w:type="spellEnd"/>
-      <w:r>
-        <w:t xml:space="preserve"> </w:t>
-      </w:r>
-      <w:proofErr w:type="spellStart"/>
-      <w:r>
-        <w:t>Wielkens</w:t>
-      </w:r>
-      <w:proofErr w:type="spellEnd"/>
+      <w:r>
+        <w:t>Monisha Wielkens</w:t>
+      </w:r>
     </w:p>
     <w:p>
       <w:pPr>
@@ -114,7 +99,7 @@
     </w:p>
     <w:p>
       <w:pPr>
-        <w:pStyle w:val="Lijstalinea"/>
+        <w:pStyle w:val="ListParagraph"/>
         <w:numPr>
           <w:ilvl w:val="0"/>
           <w:numId w:val="1"/>
@@ -139,7 +124,7 @@
     </w:p>
     <w:p>
       <w:pPr>
-        <w:pStyle w:val="Lijstalinea"/>
+        <w:pStyle w:val="ListParagraph"/>
         <w:rPr>
           <w:u w:val="single"/>
         </w:rPr>
@@ -147,7 +132,7 @@
     </w:p>
     <w:p>
       <w:pPr>
-        <w:pStyle w:val="Lijstalinea"/>
+        <w:pStyle w:val="ListParagraph"/>
         <w:numPr>
           <w:ilvl w:val="0"/>
           <w:numId w:val="5"/>
@@ -162,7 +147,7 @@
     </w:p>
     <w:p>
       <w:pPr>
-        <w:pStyle w:val="Lijstalinea"/>
+        <w:pStyle w:val="ListParagraph"/>
         <w:numPr>
           <w:ilvl w:val="0"/>
           <w:numId w:val="5"/>
@@ -177,7 +162,7 @@
     </w:p>
     <w:p>
       <w:pPr>
-        <w:pStyle w:val="Lijstalinea"/>
+        <w:pStyle w:val="ListParagraph"/>
         <w:numPr>
           <w:ilvl w:val="0"/>
           <w:numId w:val="5"/>
@@ -192,7 +177,7 @@
     </w:p>
     <w:p>
       <w:pPr>
-        <w:pStyle w:val="Lijstalinea"/>
+        <w:pStyle w:val="ListParagraph"/>
         <w:numPr>
           <w:ilvl w:val="0"/>
           <w:numId w:val="5"/>
@@ -207,7 +192,7 @@
     </w:p>
     <w:p>
       <w:pPr>
-        <w:pStyle w:val="Lijstalinea"/>
+        <w:pStyle w:val="ListParagraph"/>
         <w:numPr>
           <w:ilvl w:val="0"/>
           <w:numId w:val="5"/>
@@ -217,28 +202,12 @@
         </w:rPr>
       </w:pPr>
       <w:r>
-        <w:t xml:space="preserve">Een verdeling van opdrachten Jip gaat verder met de </w:t>
-      </w:r>
-      <w:proofErr w:type="spellStart"/>
-      <w:r>
-        <w:t>bitmap</w:t>
-      </w:r>
-      <w:proofErr w:type="spellEnd"/>
-      <w:r>
-        <w:t xml:space="preserve">. </w:t>
-      </w:r>
-      <w:proofErr w:type="spellStart"/>
-      <w:r>
-        <w:t>Monisha</w:t>
-      </w:r>
-      <w:proofErr w:type="spellEnd"/>
-      <w:r>
-        <w:t xml:space="preserve"> gaat verder met het werkende krijgen van geluid afspelen. Tim het aflopend remmen en het  omdraaien bij een object. Leo gaat verder met het versoepelen van het volgen van de lijn.</w:t>
-      </w:r>
-    </w:p>
-    <w:p>
-      <w:pPr>
-        <w:pStyle w:val="Lijstalinea"/>
+        <w:t>Een verdeling van opdrachten Jip gaat verder met de bitmap. Monisha gaat verder met het werkende krijgen van geluid afspelen. Tim het aflopend remmen en het  omdraaien bij een object. Leo gaat verder met het versoepelen van het volgen van de lijn.</w:t>
+      </w:r>
+    </w:p>
+    <w:p>
+      <w:pPr>
+        <w:pStyle w:val="ListParagraph"/>
         <w:numPr>
           <w:ilvl w:val="0"/>
           <w:numId w:val="5"/>
@@ -248,56 +217,24 @@
         </w:rPr>
       </w:pPr>
       <w:r>
-        <w:t xml:space="preserve">Voor de verschillende verslagen en documentatie. Deze zijn onderverdeeld. Elk teamlid moet indien nog niet gedaan de </w:t>
-      </w:r>
-      <w:proofErr w:type="spellStart"/>
-      <w:r>
-        <w:t>belbin</w:t>
-      </w:r>
-      <w:proofErr w:type="spellEnd"/>
-      <w:r>
-        <w:t xml:space="preserve"> test doen en voor eigen gemaakte functie of code  een AD maken. Het weekverslag is toegewezen aan Tim  en de weekplanning is toegewezen aan Jip.</w:t>
-      </w:r>
-    </w:p>
-    <w:p>
-      <w:pPr>
-        <w:pStyle w:val="Lijstalinea"/>
-      </w:pPr>
-      <w:r>
-        <w:t>De overige UC en AD worden door het gehele team gemaakt.</w:t>
-      </w:r>
-    </w:p>
-    <w:p>
-      <w:pPr>
-        <w:pStyle w:val="Lijstalinea"/>
-        <w:rPr>
-          <w:u w:val="single"/>
-        </w:rPr>
-      </w:pPr>
-    </w:p>
-    <w:p>
-      <w:pPr>
-        <w:pStyle w:val="Lijstalinea"/>
-        <w:rPr>
-          <w:u w:val="single"/>
-        </w:rPr>
-      </w:pPr>
-      <w:r>
-        <w:rPr>
-          <w:u w:val="single"/>
-        </w:rPr>
-        <w:t>einde</w:t>
+        <w:t>Voor de verschillende verslagen en documentatie. Deze zijn onderverdeeld. Elk teamlid moet indien nog niet gedaan de belbin test doen en voor eigen gemaakte functie of code  een AD maken. Het weekverslag is toegewezen aan Tim  en de weekplanning is toegewezen aan Jip.</w:t>
+      </w:r>
+    </w:p>
+    <w:p>
+      <w:pPr>
+        <w:pStyle w:val="ListParagraph"/>
+      </w:pPr>
+      <w:r>
+        <w:t>De overige UC en AD word</w:t>
+      </w:r>
+      <w:r>
+        <w:t>en door het gehele team gemaakt</w:t>
+      </w:r>
+      <w:r>
+        <w:t>.</w:t>
       </w:r>
       <w:bookmarkStart w:id="0" w:name="_GoBack"/>
       <w:bookmarkEnd w:id="0"/>
-    </w:p>
-    <w:p>
-      <w:pPr>
-        <w:pStyle w:val="Lijstalinea"/>
-        <w:rPr>
-          <w:u w:val="single"/>
-        </w:rPr>
-      </w:pPr>
     </w:p>
     <w:sectPr>
       <w:pgSz w:w="11906" w:h="16838"/>
@@ -310,8 +247,8 @@
 </file>
 
 <file path=word/numbering.xml><?xml version="1.0" encoding="utf-8"?>
-<w:numbering xmlns:wpc="http://schemas.microsoft.com/office/word/2010/wordprocessingCanvas" xmlns:mc="http://schemas.openxmlformats.org/markup-compatibility/2006" xmlns:o="urn:schemas-microsoft-com:office:office" xmlns:r="http://schemas.openxmlformats.org/officeDocument/2006/relationships" xmlns:m="http://schemas.openxmlformats.org/officeDocument/2006/math" xmlns:v="urn:schemas-microsoft-com:vml" xmlns:wp14="http://schemas.microsoft.com/office/word/2010/wordprocessingDrawing" xmlns:wp="http://schemas.openxmlformats.org/drawingml/2006/wordprocessingDrawing" xmlns:w10="urn:schemas-microsoft-com:office:word" xmlns:w="http://schemas.openxmlformats.org/wordprocessingml/2006/main" xmlns:w14="http://schemas.microsoft.com/office/word/2010/wordml" xmlns:w15="http://schemas.microsoft.com/office/word/2012/wordml" xmlns:wpg="http://schemas.microsoft.com/office/word/2010/wordprocessingGroup" xmlns:wpi="http://schemas.microsoft.com/office/word/2010/wordprocessingInk" xmlns:wne="http://schemas.microsoft.com/office/word/2006/wordml" xmlns:wps="http://schemas.microsoft.com/office/word/2010/wordprocessingShape" mc:Ignorable="w14 w15 wp14">
-  <w:abstractNum w:abstractNumId="0" w15:restartNumberingAfterBreak="0">
+<w:numbering xmlns:wpc="http://schemas.microsoft.com/office/word/2010/wordprocessingCanvas" xmlns:mo="http://schemas.microsoft.com/office/mac/office/2008/main" xmlns:mc="http://schemas.openxmlformats.org/markup-compatibility/2006" xmlns:mv="urn:schemas-microsoft-com:mac:vml" xmlns:o="urn:schemas-microsoft-com:office:office" xmlns:r="http://schemas.openxmlformats.org/officeDocument/2006/relationships" xmlns:m="http://schemas.openxmlformats.org/officeDocument/2006/math" xmlns:v="urn:schemas-microsoft-com:vml" xmlns:wp14="http://schemas.microsoft.com/office/word/2010/wordprocessingDrawing" xmlns:wp="http://schemas.openxmlformats.org/drawingml/2006/wordprocessingDrawing" xmlns:w10="urn:schemas-microsoft-com:office:word" xmlns:w="http://schemas.openxmlformats.org/wordprocessingml/2006/main" xmlns:w14="http://schemas.microsoft.com/office/word/2010/wordml" xmlns:wpg="http://schemas.microsoft.com/office/word/2010/wordprocessingGroup" xmlns:wpi="http://schemas.microsoft.com/office/word/2010/wordprocessingInk" xmlns:wne="http://schemas.microsoft.com/office/word/2006/wordml" xmlns:wps="http://schemas.microsoft.com/office/word/2010/wordprocessingShape" mc:Ignorable="w14 wp14">
+  <w:abstractNum w:abstractNumId="0">
     <w:nsid w:val="0D7027DC"/>
     <w:multiLevelType w:val="hybridMultilevel"/>
     <w:tmpl w:val="8DF80E96"/>
@@ -400,7 +337,7 @@
       </w:pPr>
     </w:lvl>
   </w:abstractNum>
-  <w:abstractNum w:abstractNumId="1" w15:restartNumberingAfterBreak="0">
+  <w:abstractNum w:abstractNumId="1">
     <w:nsid w:val="1D132A46"/>
     <w:multiLevelType w:val="hybridMultilevel"/>
     <w:tmpl w:val="B7C81580"/>
@@ -489,7 +426,7 @@
       </w:pPr>
     </w:lvl>
   </w:abstractNum>
-  <w:abstractNum w:abstractNumId="2" w15:restartNumberingAfterBreak="0">
+  <w:abstractNum w:abstractNumId="2">
     <w:nsid w:val="49E2267B"/>
     <w:multiLevelType w:val="hybridMultilevel"/>
     <w:tmpl w:val="A940A578"/>
@@ -578,7 +515,7 @@
       </w:pPr>
     </w:lvl>
   </w:abstractNum>
-  <w:abstractNum w:abstractNumId="3" w15:restartNumberingAfterBreak="0">
+  <w:abstractNum w:abstractNumId="3">
     <w:nsid w:val="61E13482"/>
     <w:multiLevelType w:val="hybridMultilevel"/>
     <w:tmpl w:val="C07E4990"/>
@@ -690,7 +627,7 @@
       </w:rPr>
     </w:lvl>
   </w:abstractNum>
-  <w:abstractNum w:abstractNumId="4" w15:restartNumberingAfterBreak="0">
+  <w:abstractNum w:abstractNumId="4">
     <w:nsid w:val="69F76E62"/>
     <w:multiLevelType w:val="hybridMultilevel"/>
     <w:tmpl w:val="ABC091A8"/>
@@ -798,7 +735,7 @@
 </file>
 
 <file path=word/styles.xml><?xml version="1.0" encoding="utf-8"?>
-<w:styles xmlns:mc="http://schemas.openxmlformats.org/markup-compatibility/2006" xmlns:r="http://schemas.openxmlformats.org/officeDocument/2006/relationships" xmlns:w="http://schemas.openxmlformats.org/wordprocessingml/2006/main" xmlns:w14="http://schemas.microsoft.com/office/word/2010/wordml" xmlns:w15="http://schemas.microsoft.com/office/word/2012/wordml" mc:Ignorable="w14 w15">
+<w:styles xmlns:mc="http://schemas.openxmlformats.org/markup-compatibility/2006" xmlns:r="http://schemas.openxmlformats.org/officeDocument/2006/relationships" xmlns:w="http://schemas.openxmlformats.org/wordprocessingml/2006/main" xmlns:w14="http://schemas.microsoft.com/office/word/2010/wordml" mc:Ignorable="w14">
   <w:docDefaults>
     <w:rPrDefault>
       <w:rPr>
@@ -814,390 +751,165 @@
       </w:pPr>
     </w:pPrDefault>
   </w:docDefaults>
-  <w:latentStyles w:defLockedState="0" w:defUIPriority="99" w:defSemiHidden="0" w:defUnhideWhenUsed="0" w:defQFormat="0" w:count="371">
-    <w:lsdException w:name="Normal" w:uiPriority="0" w:qFormat="1"/>
-    <w:lsdException w:name="heading 1" w:uiPriority="9" w:qFormat="1"/>
-    <w:lsdException w:name="heading 2" w:semiHidden="1" w:uiPriority="9" w:unhideWhenUsed="1" w:qFormat="1"/>
-    <w:lsdException w:name="heading 3" w:semiHidden="1" w:uiPriority="9" w:unhideWhenUsed="1" w:qFormat="1"/>
-    <w:lsdException w:name="heading 4" w:semiHidden="1" w:uiPriority="9" w:unhideWhenUsed="1" w:qFormat="1"/>
-    <w:lsdException w:name="heading 5" w:semiHidden="1" w:uiPriority="9" w:unhideWhenUsed="1" w:qFormat="1"/>
-    <w:lsdException w:name="heading 6" w:semiHidden="1" w:uiPriority="9" w:unhideWhenUsed="1" w:qFormat="1"/>
-    <w:lsdException w:name="heading 7" w:semiHidden="1" w:uiPriority="9" w:unhideWhenUsed="1" w:qFormat="1"/>
-    <w:lsdException w:name="heading 8" w:semiHidden="1" w:uiPriority="9" w:unhideWhenUsed="1" w:qFormat="1"/>
-    <w:lsdException w:name="heading 9" w:semiHidden="1" w:uiPriority="9" w:unhideWhenUsed="1" w:qFormat="1"/>
-    <w:lsdException w:name="index 1" w:semiHidden="1" w:unhideWhenUsed="1"/>
-    <w:lsdException w:name="index 2" w:semiHidden="1" w:unhideWhenUsed="1"/>
-    <w:lsdException w:name="index 3" w:semiHidden="1" w:unhideWhenUsed="1"/>
-    <w:lsdException w:name="index 4" w:semiHidden="1" w:unhideWhenUsed="1"/>
-    <w:lsdException w:name="index 5" w:semiHidden="1" w:unhideWhenUsed="1"/>
-    <w:lsdException w:name="index 6" w:semiHidden="1" w:unhideWhenUsed="1"/>
-    <w:lsdException w:name="index 7" w:semiHidden="1" w:unhideWhenUsed="1"/>
-    <w:lsdException w:name="index 8" w:semiHidden="1" w:unhideWhenUsed="1"/>
-    <w:lsdException w:name="index 9" w:semiHidden="1" w:unhideWhenUsed="1"/>
-    <w:lsdException w:name="toc 1" w:semiHidden="1" w:uiPriority="39" w:unhideWhenUsed="1"/>
-    <w:lsdException w:name="toc 2" w:semiHidden="1" w:uiPriority="39" w:unhideWhenUsed="1"/>
-    <w:lsdException w:name="toc 3" w:semiHidden="1" w:uiPriority="39" w:unhideWhenUsed="1"/>
-    <w:lsdException w:name="toc 4" w:semiHidden="1" w:uiPriority="39" w:unhideWhenUsed="1"/>
-    <w:lsdException w:name="toc 5" w:semiHidden="1" w:uiPriority="39" w:unhideWhenUsed="1"/>
-    <w:lsdException w:name="toc 6" w:semiHidden="1" w:uiPriority="39" w:unhideWhenUsed="1"/>
-    <w:lsdException w:name="toc 7" w:semiHidden="1" w:uiPriority="39" w:unhideWhenUsed="1"/>
-    <w:lsdException w:name="toc 8" w:semiHidden="1" w:uiPriority="39" w:unhideWhenUsed="1"/>
-    <w:lsdException w:name="toc 9" w:semiHidden="1" w:uiPriority="39" w:unhideWhenUsed="1"/>
-    <w:lsdException w:name="Normal Indent" w:semiHidden="1" w:unhideWhenUsed="1"/>
-    <w:lsdException w:name="footnote text" w:semiHidden="1" w:unhideWhenUsed="1"/>
-    <w:lsdException w:name="annotation text" w:semiHidden="1" w:unhideWhenUsed="1"/>
-    <w:lsdException w:name="header" w:semiHidden="1" w:unhideWhenUsed="1"/>
-    <w:lsdException w:name="footer" w:semiHidden="1" w:unhideWhenUsed="1"/>
-    <w:lsdException w:name="index heading" w:semiHidden="1" w:unhideWhenUsed="1"/>
-    <w:lsdException w:name="caption" w:semiHidden="1" w:uiPriority="35" w:unhideWhenUsed="1" w:qFormat="1"/>
-    <w:lsdException w:name="table of figures" w:semiHidden="1" w:unhideWhenUsed="1"/>
-    <w:lsdException w:name="envelope address" w:semiHidden="1" w:unhideWhenUsed="1"/>
-    <w:lsdException w:name="envelope return" w:semiHidden="1" w:unhideWhenUsed="1"/>
-    <w:lsdException w:name="footnote reference" w:semiHidden="1" w:unhideWhenUsed="1"/>
-    <w:lsdException w:name="annotation reference" w:semiHidden="1" w:unhideWhenUsed="1"/>
-    <w:lsdException w:name="line number" w:semiHidden="1" w:unhideWhenUsed="1"/>
-    <w:lsdException w:name="page number" w:semiHidden="1" w:unhideWhenUsed="1"/>
-    <w:lsdException w:name="endnote reference" w:semiHidden="1" w:unhideWhenUsed="1"/>
-    <w:lsdException w:name="endnote text" w:semiHidden="1" w:unhideWhenUsed="1"/>
-    <w:lsdException w:name="table of authorities" w:semiHidden="1" w:unhideWhenUsed="1"/>
-    <w:lsdException w:name="macro" w:semiHidden="1" w:unhideWhenUsed="1"/>
-    <w:lsdException w:name="toa heading" w:semiHidden="1" w:unhideWhenUsed="1"/>
-    <w:lsdException w:name="List" w:semiHidden="1" w:unhideWhenUsed="1"/>
-    <w:lsdException w:name="List Bullet" w:semiHidden="1" w:unhideWhenUsed="1"/>
-    <w:lsdException w:name="List Number" w:semiHidden="1" w:unhideWhenUsed="1"/>
-    <w:lsdException w:name="List 2" w:semiHidden="1" w:unhideWhenUsed="1"/>
-    <w:lsdException w:name="List 3" w:semiHidden="1" w:unhideWhenUsed="1"/>
-    <w:lsdException w:name="List 4" w:semiHidden="1" w:unhideWhenUsed="1"/>
-    <w:lsdException w:name="List 5" w:semiHidden="1" w:unhideWhenUsed="1"/>
-    <w:lsdException w:name="List Bullet 2" w:semiHidden="1" w:unhideWhenUsed="1"/>
-    <w:lsdException w:name="List Bullet 3" w:semiHidden="1" w:unhideWhenUsed="1"/>
-    <w:lsdException w:name="List Bullet 4" w:semiHidden="1" w:unhideWhenUsed="1"/>
-    <w:lsdException w:name="List Bullet 5" w:semiHidden="1" w:unhideWhenUsed="1"/>
-    <w:lsdException w:name="List Number 2" w:semiHidden="1" w:unhideWhenUsed="1"/>
-    <w:lsdException w:name="List Number 3" w:semiHidden="1" w:unhideWhenUsed="1"/>
-    <w:lsdException w:name="List Number 4" w:semiHidden="1" w:unhideWhenUsed="1"/>
-    <w:lsdException w:name="List Number 5" w:semiHidden="1" w:unhideWhenUsed="1"/>
-    <w:lsdException w:name="Title" w:uiPriority="10" w:qFormat="1"/>
-    <w:lsdException w:name="Closing" w:semiHidden="1" w:unhideWhenUsed="1"/>
-    <w:lsdException w:name="Signature" w:semiHidden="1" w:unhideWhenUsed="1"/>
-    <w:lsdException w:name="Default Paragraph Font" w:semiHidden="1" w:uiPriority="1" w:unhideWhenUsed="1"/>
-    <w:lsdException w:name="Body Text" w:semiHidden="1" w:unhideWhenUsed="1"/>
-    <w:lsdException w:name="Body Text Indent" w:semiHidden="1" w:unhideWhenUsed="1"/>
-    <w:lsdException w:name="List Continue" w:semiHidden="1" w:unhideWhenUsed="1"/>
-    <w:lsdException w:name="List Continue 2" w:semiHidden="1" w:unhideWhenUsed="1"/>
-    <w:lsdException w:name="List Continue 3" w:semiHidden="1" w:unhideWhenUsed="1"/>
-    <w:lsdException w:name="List Continue 4" w:semiHidden="1" w:unhideWhenUsed="1"/>
-    <w:lsdException w:name="List Continue 5" w:semiHidden="1" w:unhideWhenUsed="1"/>
-    <w:lsdException w:name="Message Header" w:semiHidden="1" w:unhideWhenUsed="1"/>
-    <w:lsdException w:name="Subtitle" w:uiPriority="11" w:qFormat="1"/>
-    <w:lsdException w:name="Salutation" w:semiHidden="1" w:unhideWhenUsed="1"/>
-    <w:lsdException w:name="Date" w:semiHidden="1" w:unhideWhenUsed="1"/>
-    <w:lsdException w:name="Body Text First Indent" w:semiHidden="1" w:unhideWhenUsed="1"/>
-    <w:lsdException w:name="Body Text First Indent 2" w:semiHidden="1" w:unhideWhenUsed="1"/>
-    <w:lsdException w:name="Note Heading" w:semiHidden="1" w:unhideWhenUsed="1"/>
-    <w:lsdException w:name="Body Text 2" w:semiHidden="1" w:unhideWhenUsed="1"/>
-    <w:lsdException w:name="Body Text 3" w:semiHidden="1" w:unhideWhenUsed="1"/>
-    <w:lsdException w:name="Body Text Indent 2" w:semiHidden="1" w:unhideWhenUsed="1"/>
-    <w:lsdException w:name="Body Text Indent 3" w:semiHidden="1" w:unhideWhenUsed="1"/>
-    <w:lsdException w:name="Block Text" w:semiHidden="1" w:unhideWhenUsed="1"/>
-    <w:lsdException w:name="Hyperlink" w:semiHidden="1" w:unhideWhenUsed="1"/>
-    <w:lsdException w:name="FollowedHyperlink" w:semiHidden="1" w:unhideWhenUsed="1"/>
-    <w:lsdException w:name="Strong" w:uiPriority="22" w:qFormat="1"/>
-    <w:lsdException w:name="Emphasis" w:uiPriority="20" w:qFormat="1"/>
-    <w:lsdException w:name="Document Map" w:semiHidden="1" w:unhideWhenUsed="1"/>
-    <w:lsdException w:name="Plain Text" w:semiHidden="1" w:unhideWhenUsed="1"/>
-    <w:lsdException w:name="E-mail Signature" w:semiHidden="1" w:unhideWhenUsed="1"/>
-    <w:lsdException w:name="HTML Top of Form" w:semiHidden="1" w:unhideWhenUsed="1"/>
-    <w:lsdException w:name="HTML Bottom of Form" w:semiHidden="1" w:unhideWhenUsed="1"/>
-    <w:lsdException w:name="Normal (Web)" w:semiHidden="1" w:unhideWhenUsed="1"/>
-    <w:lsdException w:name="HTML Acronym" w:semiHidden="1" w:unhideWhenUsed="1"/>
-    <w:lsdException w:name="HTML Address" w:semiHidden="1" w:unhideWhenUsed="1"/>
-    <w:lsdException w:name="HTML Cite" w:semiHidden="1" w:unhideWhenUsed="1"/>
-    <w:lsdException w:name="HTML Code" w:semiHidden="1" w:unhideWhenUsed="1"/>
-    <w:lsdException w:name="HTML Definition" w:semiHidden="1" w:unhideWhenUsed="1"/>
-    <w:lsdException w:name="HTML Keyboard" w:semiHidden="1" w:unhideWhenUsed="1"/>
-    <w:lsdException w:name="HTML Preformatted" w:semiHidden="1" w:unhideWhenUsed="1"/>
-    <w:lsdException w:name="HTML Sample" w:semiHidden="1" w:unhideWhenUsed="1"/>
-    <w:lsdException w:name="HTML Typewriter" w:semiHidden="1" w:unhideWhenUsed="1"/>
-    <w:lsdException w:name="HTML Variable" w:semiHidden="1" w:unhideWhenUsed="1"/>
-    <w:lsdException w:name="Normal Table" w:semiHidden="1" w:unhideWhenUsed="1"/>
-    <w:lsdException w:name="annotation subject" w:semiHidden="1" w:unhideWhenUsed="1"/>
-    <w:lsdException w:name="No List" w:semiHidden="1" w:unhideWhenUsed="1"/>
-    <w:lsdException w:name="Outline List 1" w:semiHidden="1" w:unhideWhenUsed="1"/>
-    <w:lsdException w:name="Outline List 2" w:semiHidden="1" w:unhideWhenUsed="1"/>
-    <w:lsdException w:name="Outline List 3" w:semiHidden="1" w:unhideWhenUsed="1"/>
-    <w:lsdException w:name="Table Simple 1" w:semiHidden="1" w:unhideWhenUsed="1"/>
-    <w:lsdException w:name="Table Simple 2" w:semiHidden="1" w:unhideWhenUsed="1"/>
-    <w:lsdException w:name="Table Simple 3" w:semiHidden="1" w:unhideWhenUsed="1"/>
-    <w:lsdException w:name="Table Classic 1" w:semiHidden="1" w:unhideWhenUsed="1"/>
-    <w:lsdException w:name="Table Classic 2" w:semiHidden="1" w:unhideWhenUsed="1"/>
-    <w:lsdException w:name="Table Classic 3" w:semiHidden="1" w:unhideWhenUsed="1"/>
-    <w:lsdException w:name="Table Classic 4" w:semiHidden="1" w:unhideWhenUsed="1"/>
-    <w:lsdException w:name="Table Colorful 1" w:semiHidden="1" w:unhideWhenUsed="1"/>
-    <w:lsdException w:name="Table Colorful 2" w:semiHidden="1" w:unhideWhenUsed="1"/>
-    <w:lsdException w:name="Table Colorful 3" w:semiHidden="1" w:unhideWhenUsed="1"/>
-    <w:lsdException w:name="Table Columns 1" w:semiHidden="1" w:unhideWhenUsed="1"/>
-    <w:lsdException w:name="Table Columns 2" w:semiHidden="1" w:unhideWhenUsed="1"/>
-    <w:lsdException w:name="Table Columns 3" w:semiHidden="1" w:unhideWhenUsed="1"/>
-    <w:lsdException w:name="Table Columns 4" w:semiHidden="1" w:unhideWhenUsed="1"/>
-    <w:lsdException w:name="Table Columns 5" w:semiHidden="1" w:unhideWhenUsed="1"/>
-    <w:lsdException w:name="Table Grid 1" w:semiHidden="1" w:unhideWhenUsed="1"/>
-    <w:lsdException w:name="Table Grid 2" w:semiHidden="1" w:unhideWhenUsed="1"/>
-    <w:lsdException w:name="Table Grid 3" w:semiHidden="1" w:unhideWhenUsed="1"/>
-    <w:lsdException w:name="Table Grid 4" w:semiHidden="1" w:unhideWhenUsed="1"/>
-    <w:lsdException w:name="Table Grid 5" w:semiHidden="1" w:unhideWhenUsed="1"/>
-    <w:lsdException w:name="Table Grid 6" w:semiHidden="1" w:unhideWhenUsed="1"/>
-    <w:lsdException w:name="Table Grid 7" w:semiHidden="1" w:unhideWhenUsed="1"/>
-    <w:lsdException w:name="Table Grid 8" w:semiHidden="1" w:unhideWhenUsed="1"/>
-    <w:lsdException w:name="Table List 1" w:semiHidden="1" w:unhideWhenUsed="1"/>
-    <w:lsdException w:name="Table List 2" w:semiHidden="1" w:unhideWhenUsed="1"/>
-    <w:lsdException w:name="Table List 3" w:semiHidden="1" w:unhideWhenUsed="1"/>
-    <w:lsdException w:name="Table List 4" w:semiHidden="1" w:unhideWhenUsed="1"/>
-    <w:lsdException w:name="Table List 5" w:semiHidden="1" w:unhideWhenUsed="1"/>
-    <w:lsdException w:name="Table List 6" w:semiHidden="1" w:unhideWhenUsed="1"/>
-    <w:lsdException w:name="Table List 7" w:semiHidden="1" w:unhideWhenUsed="1"/>
-    <w:lsdException w:name="Table List 8" w:semiHidden="1" w:unhideWhenUsed="1"/>
-    <w:lsdException w:name="Table 3D effects 1" w:semiHidden="1" w:unhideWhenUsed="1"/>
-    <w:lsdException w:name="Table 3D effects 2" w:semiHidden="1" w:unhideWhenUsed="1"/>
-    <w:lsdException w:name="Table 3D effects 3" w:semiHidden="1" w:unhideWhenUsed="1"/>
-    <w:lsdException w:name="Table Contemporary" w:semiHidden="1" w:unhideWhenUsed="1"/>
-    <w:lsdException w:name="Table Elegant" w:semiHidden="1" w:unhideWhenUsed="1"/>
-    <w:lsdException w:name="Table Professional" w:semiHidden="1" w:unhideWhenUsed="1"/>
-    <w:lsdException w:name="Table Subtle 1" w:semiHidden="1" w:unhideWhenUsed="1"/>
-    <w:lsdException w:name="Table Subtle 2" w:semiHidden="1" w:unhideWhenUsed="1"/>
-    <w:lsdException w:name="Table Web 1" w:semiHidden="1" w:unhideWhenUsed="1"/>
-    <w:lsdException w:name="Table Web 2" w:semiHidden="1" w:unhideWhenUsed="1"/>
-    <w:lsdException w:name="Table Web 3" w:semiHidden="1" w:unhideWhenUsed="1"/>
-    <w:lsdException w:name="Balloon Text" w:semiHidden="1" w:unhideWhenUsed="1"/>
-    <w:lsdException w:name="Table Grid" w:uiPriority="39"/>
-    <w:lsdException w:name="Table Theme" w:semiHidden="1" w:unhideWhenUsed="1"/>
-    <w:lsdException w:name="Placeholder Text" w:semiHidden="1"/>
-    <w:lsdException w:name="No Spacing" w:uiPriority="1" w:qFormat="1"/>
-    <w:lsdException w:name="Light Shading" w:uiPriority="60"/>
-    <w:lsdException w:name="Light List" w:uiPriority="61"/>
-    <w:lsdException w:name="Light Grid" w:uiPriority="62"/>
-    <w:lsdException w:name="Medium Shading 1" w:uiPriority="63"/>
-    <w:lsdException w:name="Medium Shading 2" w:uiPriority="64"/>
-    <w:lsdException w:name="Medium List 1" w:uiPriority="65"/>
-    <w:lsdException w:name="Medium List 2" w:uiPriority="66"/>
-    <w:lsdException w:name="Medium Grid 1" w:uiPriority="67"/>
-    <w:lsdException w:name="Medium Grid 2" w:uiPriority="68"/>
-    <w:lsdException w:name="Medium Grid 3" w:uiPriority="69"/>
-    <w:lsdException w:name="Dark List" w:uiPriority="70"/>
-    <w:lsdException w:name="Colorful Shading" w:uiPriority="71"/>
-    <w:lsdException w:name="Colorful List" w:uiPriority="72"/>
-    <w:lsdException w:name="Colorful Grid" w:uiPriority="73"/>
-    <w:lsdException w:name="Light Shading Accent 1" w:uiPriority="60"/>
-    <w:lsdException w:name="Light List Accent 1" w:uiPriority="61"/>
-    <w:lsdException w:name="Light Grid Accent 1" w:uiPriority="62"/>
-    <w:lsdException w:name="Medium Shading 1 Accent 1" w:uiPriority="63"/>
-    <w:lsdException w:name="Medium Shading 2 Accent 1" w:uiPriority="64"/>
-    <w:lsdException w:name="Medium List 1 Accent 1" w:uiPriority="65"/>
-    <w:lsdException w:name="Revision" w:semiHidden="1"/>
-    <w:lsdException w:name="List Paragraph" w:uiPriority="34" w:qFormat="1"/>
-    <w:lsdException w:name="Quote" w:uiPriority="29" w:qFormat="1"/>
-    <w:lsdException w:name="Intense Quote" w:uiPriority="30" w:qFormat="1"/>
-    <w:lsdException w:name="Medium List 2 Accent 1" w:uiPriority="66"/>
-    <w:lsdException w:name="Medium Grid 1 Accent 1" w:uiPriority="67"/>
-    <w:lsdException w:name="Medium Grid 2 Accent 1" w:uiPriority="68"/>
-    <w:lsdException w:name="Medium Grid 3 Accent 1" w:uiPriority="69"/>
-    <w:lsdException w:name="Dark List Accent 1" w:uiPriority="70"/>
-    <w:lsdException w:name="Colorful Shading Accent 1" w:uiPriority="71"/>
-    <w:lsdException w:name="Colorful List Accent 1" w:uiPriority="72"/>
-    <w:lsdException w:name="Colorful Grid Accent 1" w:uiPriority="73"/>
-    <w:lsdException w:name="Light Shading Accent 2" w:uiPriority="60"/>
-    <w:lsdException w:name="Light List Accent 2" w:uiPriority="61"/>
-    <w:lsdException w:name="Light Grid Accent 2" w:uiPriority="62"/>
-    <w:lsdException w:name="Medium Shading 1 Accent 2" w:uiPriority="63"/>
-    <w:lsdException w:name="Medium Shading 2 Accent 2" w:uiPriority="64"/>
-    <w:lsdException w:name="Medium List 1 Accent 2" w:uiPriority="65"/>
-    <w:lsdException w:name="Medium List 2 Accent 2" w:uiPriority="66"/>
-    <w:lsdException w:name="Medium Grid 1 Accent 2" w:uiPriority="67"/>
-    <w:lsdException w:name="Medium Grid 2 Accent 2" w:uiPriority="68"/>
-    <w:lsdException w:name="Medium Grid 3 Accent 2" w:uiPriority="69"/>
-    <w:lsdException w:name="Dark List Accent 2" w:uiPriority="70"/>
-    <w:lsdException w:name="Colorful Shading Accent 2" w:uiPriority="71"/>
-    <w:lsdException w:name="Colorful List Accent 2" w:uiPriority="72"/>
-    <w:lsdException w:name="Colorful Grid Accent 2" w:uiPriority="73"/>
-    <w:lsdException w:name="Light Shading Accent 3" w:uiPriority="60"/>
-    <w:lsdException w:name="Light List Accent 3" w:uiPriority="61"/>
-    <w:lsdException w:name="Light Grid Accent 3" w:uiPriority="62"/>
-    <w:lsdException w:name="Medium Shading 1 Accent 3" w:uiPriority="63"/>
-    <w:lsdException w:name="Medium Shading 2 Accent 3" w:uiPriority="64"/>
-    <w:lsdException w:name="Medium List 1 Accent 3" w:uiPriority="65"/>
-    <w:lsdException w:name="Medium List 2 Accent 3" w:uiPriority="66"/>
-    <w:lsdException w:name="Medium Grid 1 Accent 3" w:uiPriority="67"/>
-    <w:lsdException w:name="Medium Grid 2 Accent 3" w:uiPriority="68"/>
-    <w:lsdException w:name="Medium Grid 3 Accent 3" w:uiPriority="69"/>
-    <w:lsdException w:name="Dark List Accent 3" w:uiPriority="70"/>
-    <w:lsdException w:name="Colorful Shading Accent 3" w:uiPriority="71"/>
-    <w:lsdException w:name="Colorful List Accent 3" w:uiPriority="72"/>
-    <w:lsdException w:name="Colorful Grid Accent 3" w:uiPriority="73"/>
-    <w:lsdException w:name="Light Shading Accent 4" w:uiPriority="60"/>
-    <w:lsdException w:name="Light List Accent 4" w:uiPriority="61"/>
-    <w:lsdException w:name="Light Grid Accent 4" w:uiPriority="62"/>
-    <w:lsdException w:name="Medium Shading 1 Accent 4" w:uiPriority="63"/>
-    <w:lsdException w:name="Medium Shading 2 Accent 4" w:uiPriority="64"/>
-    <w:lsdException w:name="Medium List 1 Accent 4" w:uiPriority="65"/>
-    <w:lsdException w:name="Medium List 2 Accent 4" w:uiPriority="66"/>
-    <w:lsdException w:name="Medium Grid 1 Accent 4" w:uiPriority="67"/>
-    <w:lsdException w:name="Medium Grid 2 Accent 4" w:uiPriority="68"/>
-    <w:lsdException w:name="Medium Grid 3 Accent 4" w:uiPriority="69"/>
-    <w:lsdException w:name="Dark List Accent 4" w:uiPriority="70"/>
-    <w:lsdException w:name="Colorful Shading Accent 4" w:uiPriority="71"/>
-    <w:lsdException w:name="Colorful List Accent 4" w:uiPriority="72"/>
-    <w:lsdException w:name="Colorful Grid Accent 4" w:uiPriority="73"/>
-    <w:lsdException w:name="Light Shading Accent 5" w:uiPriority="60"/>
-    <w:lsdException w:name="Light List Accent 5" w:uiPriority="61"/>
-    <w:lsdException w:name="Light Grid Accent 5" w:uiPriority="62"/>
-    <w:lsdException w:name="Medium Shading 1 Accent 5" w:uiPriority="63"/>
-    <w:lsdException w:name="Medium Shading 2 Accent 5" w:uiPriority="64"/>
-    <w:lsdException w:name="Medium List 1 Accent 5" w:uiPriority="65"/>
-    <w:lsdException w:name="Medium List 2 Accent 5" w:uiPriority="66"/>
-    <w:lsdException w:name="Medium Grid 1 Accent 5" w:uiPriority="67"/>
-    <w:lsdException w:name="Medium Grid 2 Accent 5" w:uiPriority="68"/>
-    <w:lsdException w:name="Medium Grid 3 Accent 5" w:uiPriority="69"/>
-    <w:lsdException w:name="Dark List Accent 5" w:uiPriority="70"/>
-    <w:lsdException w:name="Colorful Shading Accent 5" w:uiPriority="71"/>
-    <w:lsdException w:name="Colorful List Accent 5" w:uiPriority="72"/>
-    <w:lsdException w:name="Colorful Grid Accent 5" w:uiPriority="73"/>
-    <w:lsdException w:name="Light Shading Accent 6" w:uiPriority="60"/>
-    <w:lsdException w:name="Light List Accent 6" w:uiPriority="61"/>
-    <w:lsdException w:name="Light Grid Accent 6" w:uiPriority="62"/>
-    <w:lsdException w:name="Medium Shading 1 Accent 6" w:uiPriority="63"/>
-    <w:lsdException w:name="Medium Shading 2 Accent 6" w:uiPriority="64"/>
-    <w:lsdException w:name="Medium List 1 Accent 6" w:uiPriority="65"/>
-    <w:lsdException w:name="Medium List 2 Accent 6" w:uiPriority="66"/>
-    <w:lsdException w:name="Medium Grid 1 Accent 6" w:uiPriority="67"/>
-    <w:lsdException w:name="Medium Grid 2 Accent 6" w:uiPriority="68"/>
-    <w:lsdException w:name="Medium Grid 3 Accent 6" w:uiPriority="69"/>
-    <w:lsdException w:name="Dark List Accent 6" w:uiPriority="70"/>
-    <w:lsdException w:name="Colorful Shading Accent 6" w:uiPriority="71"/>
-    <w:lsdException w:name="Colorful List Accent 6" w:uiPriority="72"/>
-    <w:lsdException w:name="Colorful Grid Accent 6" w:uiPriority="73"/>
-    <w:lsdException w:name="Subtle Emphasis" w:uiPriority="19" w:qFormat="1"/>
-    <w:lsdException w:name="Intense Emphasis" w:uiPriority="21" w:qFormat="1"/>
-    <w:lsdException w:name="Subtle Reference" w:uiPriority="31" w:qFormat="1"/>
-    <w:lsdException w:name="Intense Reference" w:uiPriority="32" w:qFormat="1"/>
-    <w:lsdException w:name="Book Title" w:uiPriority="33" w:qFormat="1"/>
-    <w:lsdException w:name="Bibliography" w:semiHidden="1" w:uiPriority="37" w:unhideWhenUsed="1"/>
-    <w:lsdException w:name="TOC Heading" w:semiHidden="1" w:uiPriority="39" w:unhideWhenUsed="1" w:qFormat="1"/>
-    <w:lsdException w:name="Plain Table 1" w:uiPriority="41"/>
-    <w:lsdException w:name="Plain Table 2" w:uiPriority="42"/>
-    <w:lsdException w:name="Plain Table 3" w:uiPriority="43"/>
-    <w:lsdException w:name="Plain Table 4" w:uiPriority="44"/>
-    <w:lsdException w:name="Plain Table 5" w:uiPriority="45"/>
-    <w:lsdException w:name="Grid Table Light" w:uiPriority="40"/>
-    <w:lsdException w:name="Grid Table 1 Light" w:uiPriority="46"/>
-    <w:lsdException w:name="Grid Table 2" w:uiPriority="47"/>
-    <w:lsdException w:name="Grid Table 3" w:uiPriority="48"/>
-    <w:lsdException w:name="Grid Table 4" w:uiPriority="49"/>
-    <w:lsdException w:name="Grid Table 5 Dark" w:uiPriority="50"/>
-    <w:lsdException w:name="Grid Table 6 Colorful" w:uiPriority="51"/>
-    <w:lsdException w:name="Grid Table 7 Colorful" w:uiPriority="52"/>
-    <w:lsdException w:name="Grid Table 1 Light Accent 1" w:uiPriority="46"/>
-    <w:lsdException w:name="Grid Table 2 Accent 1" w:uiPriority="47"/>
-    <w:lsdException w:name="Grid Table 3 Accent 1" w:uiPriority="48"/>
-    <w:lsdException w:name="Grid Table 4 Accent 1" w:uiPriority="49"/>
-    <w:lsdException w:name="Grid Table 5 Dark Accent 1" w:uiPriority="50"/>
-    <w:lsdException w:name="Grid Table 6 Colorful Accent 1" w:uiPriority="51"/>
-    <w:lsdException w:name="Grid Table 7 Colorful Accent 1" w:uiPriority="52"/>
-    <w:lsdException w:name="Grid Table 1 Light Accent 2" w:uiPriority="46"/>
-    <w:lsdException w:name="Grid Table 2 Accent 2" w:uiPriority="47"/>
-    <w:lsdException w:name="Grid Table 3 Accent 2" w:uiPriority="48"/>
-    <w:lsdException w:name="Grid Table 4 Accent 2" w:uiPriority="49"/>
-    <w:lsdException w:name="Grid Table 5 Dark Accent 2" w:uiPriority="50"/>
-    <w:lsdException w:name="Grid Table 6 Colorful Accent 2" w:uiPriority="51"/>
-    <w:lsdException w:name="Grid Table 7 Colorful Accent 2" w:uiPriority="52"/>
-    <w:lsdException w:name="Grid Table 1 Light Accent 3" w:uiPriority="46"/>
-    <w:lsdException w:name="Grid Table 2 Accent 3" w:uiPriority="47"/>
-    <w:lsdException w:name="Grid Table 3 Accent 3" w:uiPriority="48"/>
-    <w:lsdException w:name="Grid Table 4 Accent 3" w:uiPriority="49"/>
-    <w:lsdException w:name="Grid Table 5 Dark Accent 3" w:uiPriority="50"/>
-    <w:lsdException w:name="Grid Table 6 Colorful Accent 3" w:uiPriority="51"/>
-    <w:lsdException w:name="Grid Table 7 Colorful Accent 3" w:uiPriority="52"/>
-    <w:lsdException w:name="Grid Table 1 Light Accent 4" w:uiPriority="46"/>
-    <w:lsdException w:name="Grid Table 2 Accent 4" w:uiPriority="47"/>
-    <w:lsdException w:name="Grid Table 3 Accent 4" w:uiPriority="48"/>
-    <w:lsdException w:name="Grid Table 4 Accent 4" w:uiPriority="49"/>
-    <w:lsdException w:name="Grid Table 5 Dark Accent 4" w:uiPriority="50"/>
-    <w:lsdException w:name="Grid Table 6 Colorful Accent 4" w:uiPriority="51"/>
-    <w:lsdException w:name="Grid Table 7 Colorful Accent 4" w:uiPriority="52"/>
-    <w:lsdException w:name="Grid Table 1 Light Accent 5" w:uiPriority="46"/>
-    <w:lsdException w:name="Grid Table 2 Accent 5" w:uiPriority="47"/>
-    <w:lsdException w:name="Grid Table 3 Accent 5" w:uiPriority="48"/>
-    <w:lsdException w:name="Grid Table 4 Accent 5" w:uiPriority="49"/>
-    <w:lsdException w:name="Grid Table 5 Dark Accent 5" w:uiPriority="50"/>
-    <w:lsdException w:name="Grid Table 6 Colorful Accent 5" w:uiPriority="51"/>
-    <w:lsdException w:name="Grid Table 7 Colorful Accent 5" w:uiPriority="52"/>
-    <w:lsdException w:name="Grid Table 1 Light Accent 6" w:uiPriority="46"/>
-    <w:lsdException w:name="Grid Table 2 Accent 6" w:uiPriority="47"/>
-    <w:lsdException w:name="Grid Table 3 Accent 6" w:uiPriority="48"/>
-    <w:lsdException w:name="Grid Table 4 Accent 6" w:uiPriority="49"/>
-    <w:lsdException w:name="Grid Table 5 Dark Accent 6" w:uiPriority="50"/>
-    <w:lsdException w:name="Grid Table 6 Colorful Accent 6" w:uiPriority="51"/>
-    <w:lsdException w:name="Grid Table 7 Colorful Accent 6" w:uiPriority="52"/>
-    <w:lsdException w:name="List Table 1 Light" w:uiPriority="46"/>
-    <w:lsdException w:name="List Table 2" w:uiPriority="47"/>
-    <w:lsdException w:name="List Table 3" w:uiPriority="48"/>
-    <w:lsdException w:name="List Table 4" w:uiPriority="49"/>
-    <w:lsdException w:name="List Table 5 Dark" w:uiPriority="50"/>
-    <w:lsdException w:name="List Table 6 Colorful" w:uiPriority="51"/>
-    <w:lsdException w:name="List Table 7 Colorful" w:uiPriority="52"/>
-    <w:lsdException w:name="List Table 1 Light Accent 1" w:uiPriority="46"/>
-    <w:lsdException w:name="List Table 2 Accent 1" w:uiPriority="47"/>
-    <w:lsdException w:name="List Table 3 Accent 1" w:uiPriority="48"/>
-    <w:lsdException w:name="List Table 4 Accent 1" w:uiPriority="49"/>
-    <w:lsdException w:name="List Table 5 Dark Accent 1" w:uiPriority="50"/>
-    <w:lsdException w:name="List Table 6 Colorful Accent 1" w:uiPriority="51"/>
-    <w:lsdException w:name="List Table 7 Colorful Accent 1" w:uiPriority="52"/>
-    <w:lsdException w:name="List Table 1 Light Accent 2" w:uiPriority="46"/>
-    <w:lsdException w:name="List Table 2 Accent 2" w:uiPriority="47"/>
-    <w:lsdException w:name="List Table 3 Accent 2" w:uiPriority="48"/>
-    <w:lsdException w:name="List Table 4 Accent 2" w:uiPriority="49"/>
-    <w:lsdException w:name="List Table 5 Dark Accent 2" w:uiPriority="50"/>
-    <w:lsdException w:name="List Table 6 Colorful Accent 2" w:uiPriority="51"/>
-    <w:lsdException w:name="List Table 7 Colorful Accent 2" w:uiPriority="52"/>
-    <w:lsdException w:name="List Table 1 Light Accent 3" w:uiPriority="46"/>
-    <w:lsdException w:name="List Table 2 Accent 3" w:uiPriority="47"/>
-    <w:lsdException w:name="List Table 3 Accent 3" w:uiPriority="48"/>
-    <w:lsdException w:name="List Table 4 Accent 3" w:uiPriority="49"/>
-    <w:lsdException w:name="List Table 5 Dark Accent 3" w:uiPriority="50"/>
-    <w:lsdException w:name="List Table 6 Colorful Accent 3" w:uiPriority="51"/>
-    <w:lsdException w:name="List Table 7 Colorful Accent 3" w:uiPriority="52"/>
-    <w:lsdException w:name="List Table 1 Light Accent 4" w:uiPriority="46"/>
-    <w:lsdException w:name="List Table 2 Accent 4" w:uiPriority="47"/>
-    <w:lsdException w:name="List Table 3 Accent 4" w:uiPriority="48"/>
-    <w:lsdException w:name="List Table 4 Accent 4" w:uiPriority="49"/>
-    <w:lsdException w:name="List Table 5 Dark Accent 4" w:uiPriority="50"/>
-    <w:lsdException w:name="List Table 6 Colorful Accent 4" w:uiPriority="51"/>
-    <w:lsdException w:name="List Table 7 Colorful Accent 4" w:uiPriority="52"/>
-    <w:lsdException w:name="List Table 1 Light Accent 5" w:uiPriority="46"/>
-    <w:lsdException w:name="List Table 2 Accent 5" w:uiPriority="47"/>
-    <w:lsdException w:name="List Table 3 Accent 5" w:uiPriority="48"/>
-    <w:lsdException w:name="List Table 4 Accent 5" w:uiPriority="49"/>
-    <w:lsdException w:name="List Table 5 Dark Accent 5" w:uiPriority="50"/>
-    <w:lsdException w:name="List Table 6 Colorful Accent 5" w:uiPriority="51"/>
-    <w:lsdException w:name="List Table 7 Colorful Accent 5" w:uiPriority="52"/>
-    <w:lsdException w:name="List Table 1 Light Accent 6" w:uiPriority="46"/>
-    <w:lsdException w:name="List Table 2 Accent 6" w:uiPriority="47"/>
-    <w:lsdException w:name="List Table 3 Accent 6" w:uiPriority="48"/>
-    <w:lsdException w:name="List Table 4 Accent 6" w:uiPriority="49"/>
-    <w:lsdException w:name="List Table 5 Dark Accent 6" w:uiPriority="50"/>
-    <w:lsdException w:name="List Table 6 Colorful Accent 6" w:uiPriority="51"/>
-    <w:lsdException w:name="List Table 7 Colorful Accent 6" w:uiPriority="52"/>
+  <w:latentStyles w:defLockedState="0" w:defUIPriority="99" w:defSemiHidden="1" w:defUnhideWhenUsed="1" w:defQFormat="0" w:count="276">
+    <w:lsdException w:name="Normal" w:semiHidden="0" w:uiPriority="0" w:unhideWhenUsed="0" w:qFormat="1"/>
+    <w:lsdException w:name="heading 1" w:semiHidden="0" w:uiPriority="9" w:unhideWhenUsed="0" w:qFormat="1"/>
+    <w:lsdException w:name="heading 2" w:uiPriority="9" w:qFormat="1"/>
+    <w:lsdException w:name="heading 3" w:uiPriority="9" w:qFormat="1"/>
+    <w:lsdException w:name="heading 4" w:uiPriority="9" w:qFormat="1"/>
+    <w:lsdException w:name="heading 5" w:uiPriority="9" w:qFormat="1"/>
+    <w:lsdException w:name="heading 6" w:uiPriority="9" w:qFormat="1"/>
+    <w:lsdException w:name="heading 7" w:uiPriority="9" w:qFormat="1"/>
+    <w:lsdException w:name="heading 8" w:uiPriority="9" w:qFormat="1"/>
+    <w:lsdException w:name="heading 9" w:uiPriority="9" w:qFormat="1"/>
+    <w:lsdException w:name="toc 1" w:uiPriority="39"/>
+    <w:lsdException w:name="toc 2" w:uiPriority="39"/>
+    <w:lsdException w:name="toc 3" w:uiPriority="39"/>
+    <w:lsdException w:name="toc 4" w:uiPriority="39"/>
+    <w:lsdException w:name="toc 5" w:uiPriority="39"/>
+    <w:lsdException w:name="toc 6" w:uiPriority="39"/>
+    <w:lsdException w:name="toc 7" w:uiPriority="39"/>
+    <w:lsdException w:name="toc 8" w:uiPriority="39"/>
+    <w:lsdException w:name="toc 9" w:uiPriority="39"/>
+    <w:lsdException w:name="caption" w:uiPriority="35" w:qFormat="1"/>
+    <w:lsdException w:name="Title" w:semiHidden="0" w:uiPriority="10" w:unhideWhenUsed="0" w:qFormat="1"/>
+    <w:lsdException w:name="Default Paragraph Font" w:uiPriority="1"/>
+    <w:lsdException w:name="Subtitle" w:semiHidden="0" w:uiPriority="11" w:unhideWhenUsed="0" w:qFormat="1"/>
+    <w:lsdException w:name="Strong" w:semiHidden="0" w:uiPriority="22" w:unhideWhenUsed="0" w:qFormat="1"/>
+    <w:lsdException w:name="Emphasis" w:semiHidden="0" w:uiPriority="20" w:unhideWhenUsed="0" w:qFormat="1"/>
+    <w:lsdException w:name="Table Grid" w:semiHidden="0" w:uiPriority="39" w:unhideWhenUsed="0"/>
+    <w:lsdException w:name="Note Level 1" w:semiHidden="0" w:unhideWhenUsed="0"/>
+    <w:lsdException w:name="Note Level 2" w:semiHidden="0" w:unhideWhenUsed="0"/>
+    <w:lsdException w:name="Note Level 3" w:semiHidden="0" w:unhideWhenUsed="0"/>
+    <w:lsdException w:name="Note Level 4" w:semiHidden="0" w:unhideWhenUsed="0"/>
+    <w:lsdException w:name="Note Level 5" w:semiHidden="0" w:unhideWhenUsed="0"/>
+    <w:lsdException w:name="Note Level 6" w:semiHidden="0" w:unhideWhenUsed="0"/>
+    <w:lsdException w:name="Note Level 7" w:semiHidden="0" w:unhideWhenUsed="0"/>
+    <w:lsdException w:name="Note Level 8" w:semiHidden="0" w:unhideWhenUsed="0"/>
+    <w:lsdException w:name="Note Level 9" w:semiHidden="0" w:unhideWhenUsed="0"/>
+    <w:lsdException w:name="Placeholder Text" w:unhideWhenUsed="0"/>
+    <w:lsdException w:name="No Spacing" w:semiHidden="0" w:uiPriority="1" w:unhideWhenUsed="0" w:qFormat="1"/>
+    <w:lsdException w:name="Light Shading" w:semiHidden="0" w:uiPriority="60" w:unhideWhenUsed="0"/>
+    <w:lsdException w:name="Light List" w:semiHidden="0" w:uiPriority="61" w:unhideWhenUsed="0"/>
+    <w:lsdException w:name="Light Grid" w:semiHidden="0" w:uiPriority="62" w:unhideWhenUsed="0"/>
+    <w:lsdException w:name="Medium Shading 1" w:semiHidden="0" w:uiPriority="63" w:unhideWhenUsed="0"/>
+    <w:lsdException w:name="Medium Shading 2" w:semiHidden="0" w:uiPriority="64" w:unhideWhenUsed="0"/>
+    <w:lsdException w:name="Medium List 1" w:semiHidden="0" w:uiPriority="65" w:unhideWhenUsed="0"/>
+    <w:lsdException w:name="Medium List 2" w:semiHidden="0" w:uiPriority="66" w:unhideWhenUsed="0"/>
+    <w:lsdException w:name="Medium Grid 1" w:semiHidden="0" w:uiPriority="67" w:unhideWhenUsed="0"/>
+    <w:lsdException w:name="Medium Grid 2" w:semiHidden="0" w:uiPriority="68" w:unhideWhenUsed="0"/>
+    <w:lsdException w:name="Medium Grid 3" w:semiHidden="0" w:uiPriority="69" w:unhideWhenUsed="0"/>
+    <w:lsdException w:name="Dark List" w:semiHidden="0" w:uiPriority="70" w:unhideWhenUsed="0"/>
+    <w:lsdException w:name="Colorful Shading" w:semiHidden="0" w:uiPriority="71" w:unhideWhenUsed="0"/>
+    <w:lsdException w:name="Colorful List" w:semiHidden="0" w:uiPriority="72" w:unhideWhenUsed="0"/>
+    <w:lsdException w:name="Colorful Grid" w:semiHidden="0" w:uiPriority="73" w:unhideWhenUsed="0"/>
+    <w:lsdException w:name="Light Shading Accent 1" w:semiHidden="0" w:uiPriority="60" w:unhideWhenUsed="0"/>
+    <w:lsdException w:name="Light List Accent 1" w:semiHidden="0" w:uiPriority="61" w:unhideWhenUsed="0"/>
+    <w:lsdException w:name="Light Grid Accent 1" w:semiHidden="0" w:uiPriority="62" w:unhideWhenUsed="0"/>
+    <w:lsdException w:name="Medium Shading 1 Accent 1" w:semiHidden="0" w:uiPriority="63" w:unhideWhenUsed="0"/>
+    <w:lsdException w:name="Medium Shading 2 Accent 1" w:semiHidden="0" w:uiPriority="64" w:unhideWhenUsed="0"/>
+    <w:lsdException w:name="Medium List 1 Accent 1" w:semiHidden="0" w:uiPriority="65" w:unhideWhenUsed="0"/>
+    <w:lsdException w:name="Revision" w:unhideWhenUsed="0"/>
+    <w:lsdException w:name="List Paragraph" w:semiHidden="0" w:uiPriority="34" w:unhideWhenUsed="0" w:qFormat="1"/>
+    <w:lsdException w:name="Quote" w:semiHidden="0" w:uiPriority="29" w:unhideWhenUsed="0" w:qFormat="1"/>
+    <w:lsdException w:name="Intense Quote" w:semiHidden="0" w:uiPriority="30" w:unhideWhenUsed="0" w:qFormat="1"/>
+    <w:lsdException w:name="Medium List 2 Accent 1" w:semiHidden="0" w:uiPriority="66" w:unhideWhenUsed="0"/>
+    <w:lsdException w:name="Medium Grid 1 Accent 1" w:semiHidden="0" w:uiPriority="67" w:unhideWhenUsed="0"/>
+    <w:lsdException w:name="Medium Grid 2 Accent 1" w:semiHidden="0" w:uiPriority="68" w:unhideWhenUsed="0"/>
+    <w:lsdException w:name="Medium Grid 3 Accent 1" w:semiHidden="0" w:uiPriority="69" w:unhideWhenUsed="0"/>
+    <w:lsdException w:name="Dark List Accent 1" w:semiHidden="0" w:uiPriority="70" w:unhideWhenUsed="0"/>
+    <w:lsdException w:name="Colorful Shading Accent 1" w:semiHidden="0" w:uiPriority="71" w:unhideWhenUsed="0"/>
+    <w:lsdException w:name="Colorful List Accent 1" w:semiHidden="0" w:uiPriority="72" w:unhideWhenUsed="0"/>
+    <w:lsdException w:name="Colorful Grid Accent 1" w:semiHidden="0" w:uiPriority="73" w:unhideWhenUsed="0"/>
+    <w:lsdException w:name="Light Shading Accent 2" w:semiHidden="0" w:uiPriority="60" w:unhideWhenUsed="0"/>
+    <w:lsdException w:name="Light List Accent 2" w:semiHidden="0" w:uiPriority="61" w:unhideWhenUsed="0"/>
+    <w:lsdException w:name="Light Grid Accent 2" w:semiHidden="0" w:uiPriority="62" w:unhideWhenUsed="0"/>
+    <w:lsdException w:name="Medium Shading 1 Accent 2" w:semiHidden="0" w:uiPriority="63" w:unhideWhenUsed="0"/>
+    <w:lsdException w:name="Medium Shading 2 Accent 2" w:semiHidden="0" w:uiPriority="64" w:unhideWhenUsed="0"/>
+    <w:lsdException w:name="Medium List 1 Accent 2" w:semiHidden="0" w:uiPriority="65" w:unhideWhenUsed="0"/>
+    <w:lsdException w:name="Medium List 2 Accent 2" w:semiHidden="0" w:uiPriority="66" w:unhideWhenUsed="0"/>
+    <w:lsdException w:name="Medium Grid 1 Accent 2" w:semiHidden="0" w:uiPriority="67" w:unhideWhenUsed="0"/>
+    <w:lsdException w:name="Medium Grid 2 Accent 2" w:semiHidden="0" w:uiPriority="68" w:unhideWhenUsed="0"/>
+    <w:lsdException w:name="Medium Grid 3 Accent 2" w:semiHidden="0" w:uiPriority="69" w:unhideWhenUsed="0"/>
+    <w:lsdException w:name="Dark List Accent 2" w:semiHidden="0" w:uiPriority="70" w:unhideWhenUsed="0"/>
+    <w:lsdException w:name="Colorful Shading Accent 2" w:semiHidden="0" w:uiPriority="71" w:unhideWhenUsed="0"/>
+    <w:lsdException w:name="Colorful List Accent 2" w:semiHidden="0" w:uiPriority="72" w:unhideWhenUsed="0"/>
+    <w:lsdException w:name="Colorful Grid Accent 2" w:semiHidden="0" w:uiPriority="73" w:unhideWhenUsed="0"/>
+    <w:lsdException w:name="Light Shading Accent 3" w:semiHidden="0" w:uiPriority="60" w:unhideWhenUsed="0"/>
+    <w:lsdException w:name="Light List Accent 3" w:semiHidden="0" w:uiPriority="61" w:unhideWhenUsed="0"/>
+    <w:lsdException w:name="Light Grid Accent 3" w:semiHidden="0" w:uiPriority="62" w:unhideWhenUsed="0"/>
+    <w:lsdException w:name="Medium Shading 1 Accent 3" w:semiHidden="0" w:uiPriority="63" w:unhideWhenUsed="0"/>
+    <w:lsdException w:name="Medium Shading 2 Accent 3" w:semiHidden="0" w:uiPriority="64" w:unhideWhenUsed="0"/>
+    <w:lsdException w:name="Medium List 1 Accent 3" w:semiHidden="0" w:uiPriority="65" w:unhideWhenUsed="0"/>
+    <w:lsdException w:name="Medium List 2 Accent 3" w:semiHidden="0" w:uiPriority="66" w:unhideWhenUsed="0"/>
+    <w:lsdException w:name="Medium Grid 1 Accent 3" w:semiHidden="0" w:uiPriority="67" w:unhideWhenUsed="0"/>
+    <w:lsdException w:name="Medium Grid 2 Accent 3" w:semiHidden="0" w:uiPriority="68" w:unhideWhenUsed="0"/>
+    <w:lsdException w:name="Medium Grid 3 Accent 3" w:semiHidden="0" w:uiPriority="69" w:unhideWhenUsed="0"/>
+    <w:lsdException w:name="Dark List Accent 3" w:semiHidden="0" w:uiPriority="70" w:unhideWhenUsed="0"/>
+    <w:lsdException w:name="Colorful Shading Accent 3" w:semiHidden="0" w:uiPriority="71" w:unhideWhenUsed="0"/>
+    <w:lsdException w:name="Colorful List Accent 3" w:semiHidden="0" w:uiPriority="72" w:unhideWhenUsed="0"/>
+    <w:lsdException w:name="Colorful Grid Accent 3" w:semiHidden="0" w:uiPriority="73" w:unhideWhenUsed="0"/>
+    <w:lsdException w:name="Light Shading Accent 4" w:semiHidden="0" w:uiPriority="60" w:unhideWhenUsed="0"/>
+    <w:lsdException w:name="Light List Accent 4" w:semiHidden="0" w:uiPriority="61" w:unhideWhenUsed="0"/>
+    <w:lsdException w:name="Light Grid Accent 4" w:semiHidden="0" w:uiPriority="62" w:unhideWhenUsed="0"/>
+    <w:lsdException w:name="Medium Shading 1 Accent 4" w:semiHidden="0" w:uiPriority="63" w:unhideWhenUsed="0"/>
+    <w:lsdException w:name="Medium Shading 2 Accent 4" w:semiHidden="0" w:uiPriority="64" w:unhideWhenUsed="0"/>
+    <w:lsdException w:name="Medium List 1 Accent 4" w:semiHidden="0" w:uiPriority="65" w:unhideWhenUsed="0"/>
+    <w:lsdException w:name="Medium List 2 Accent 4" w:semiHidden="0" w:uiPriority="66" w:unhideWhenUsed="0"/>
+    <w:lsdException w:name="Medium Grid 1 Accent 4" w:semiHidden="0" w:uiPriority="67" w:unhideWhenUsed="0"/>
+    <w:lsdException w:name="Medium Grid 2 Accent 4" w:semiHidden="0" w:uiPriority="68" w:unhideWhenUsed="0"/>
+    <w:lsdException w:name="Medium Grid 3 Accent 4" w:semiHidden="0" w:uiPriority="69" w:unhideWhenUsed="0"/>
+    <w:lsdException w:name="Dark List Accent 4" w:semiHidden="0" w:uiPriority="70" w:unhideWhenUsed="0"/>
+    <w:lsdException w:name="Colorful Shading Accent 4" w:semiHidden="0" w:uiPriority="71" w:unhideWhenUsed="0"/>
+    <w:lsdException w:name="Colorful List Accent 4" w:semiHidden="0" w:uiPriority="72" w:unhideWhenUsed="0"/>
+    <w:lsdException w:name="Colorful Grid Accent 4" w:semiHidden="0" w:uiPriority="73" w:unhideWhenUsed="0"/>
+    <w:lsdException w:name="Light Shading Accent 5" w:semiHidden="0" w:uiPriority="60" w:unhideWhenUsed="0"/>
+    <w:lsdException w:name="Light List Accent 5" w:semiHidden="0" w:uiPriority="61" w:unhideWhenUsed="0"/>
+    <w:lsdException w:name="Light Grid Accent 5" w:semiHidden="0" w:uiPriority="62" w:unhideWhenUsed="0"/>
+    <w:lsdException w:name="Medium Shading 1 Accent 5" w:semiHidden="0" w:uiPriority="63" w:unhideWhenUsed="0"/>
+    <w:lsdException w:name="Medium Shading 2 Accent 5" w:semiHidden="0" w:uiPriority="64" w:unhideWhenUsed="0"/>
+    <w:lsdException w:name="Medium List 1 Accent 5" w:semiHidden="0" w:uiPriority="65" w:unhideWhenUsed="0"/>
+    <w:lsdException w:name="Medium List 2 Accent 5" w:semiHidden="0" w:uiPriority="66" w:unhideWhenUsed="0"/>
+    <w:lsdException w:name="Medium Grid 1 Accent 5" w:semiHidden="0" w:uiPriority="67" w:unhideWhenUsed="0"/>
+    <w:lsdException w:name="Medium Grid 2 Accent 5" w:semiHidden="0" w:uiPriority="68" w:unhideWhenUsed="0"/>
+    <w:lsdException w:name="Medium Grid 3 Accent 5" w:semiHidden="0" w:uiPriority="69" w:unhideWhenUsed="0"/>
+    <w:lsdException w:name="Dark List Accent 5" w:semiHidden="0" w:uiPriority="70" w:unhideWhenUsed="0"/>
+    <w:lsdException w:name="Colorful Shading Accent 5" w:semiHidden="0" w:uiPriority="71" w:unhideWhenUsed="0"/>
+    <w:lsdException w:name="Colorful List Accent 5" w:semiHidden="0" w:uiPriority="72" w:unhideWhenUsed="0"/>
+    <w:lsdException w:name="Colorful Grid Accent 5" w:semiHidden="0" w:uiPriority="73" w:unhideWhenUsed="0"/>
+    <w:lsdException w:name="Light Shading Accent 6" w:semiHidden="0" w:uiPriority="60" w:unhideWhenUsed="0"/>
+    <w:lsdException w:name="Light List Accent 6" w:semiHidden="0" w:uiPriority="61" w:unhideWhenUsed="0"/>
+    <w:lsdException w:name="Light Grid Accent 6" w:semiHidden="0" w:uiPriority="62" w:unhideWhenUsed="0"/>
+    <w:lsdException w:name="Medium Shading 1 Accent 6" w:semiHidden="0" w:uiPriority="63" w:unhideWhenUsed="0"/>
+    <w:lsdException w:name="Medium Shading 2 Accent 6" w:semiHidden="0" w:uiPriority="64" w:unhideWhenUsed="0"/>
+    <w:lsdException w:name="Medium List 1 Accent 6" w:semiHidden="0" w:uiPriority="65" w:unhideWhenUsed="0"/>
+    <w:lsdException w:name="Medium List 2 Accent 6" w:semiHidden="0" w:uiPriority="66" w:unhideWhenUsed="0"/>
+    <w:lsdException w:name="Medium Grid 1 Accent 6" w:semiHidden="0" w:uiPriority="67" w:unhideWhenUsed="0"/>
+    <w:lsdException w:name="Medium Grid 2 Accent 6" w:semiHidden="0" w:uiPriority="68" w:unhideWhenUsed="0"/>
+    <w:lsdException w:name="Medium Grid 3 Accent 6" w:semiHidden="0" w:uiPriority="69" w:unhideWhenUsed="0"/>
+    <w:lsdException w:name="Dark List Accent 6" w:semiHidden="0" w:uiPriority="70" w:unhideWhenUsed="0"/>
+    <w:lsdException w:name="Colorful Shading Accent 6" w:semiHidden="0" w:uiPriority="71" w:unhideWhenUsed="0"/>
+    <w:lsdException w:name="Colorful List Accent 6" w:semiHidden="0" w:uiPriority="72" w:unhideWhenUsed="0"/>
+    <w:lsdException w:name="Colorful Grid Accent 6" w:semiHidden="0" w:uiPriority="73" w:unhideWhenUsed="0"/>
+    <w:lsdException w:name="Subtle Emphasis" w:semiHidden="0" w:uiPriority="19" w:unhideWhenUsed="0" w:qFormat="1"/>
+    <w:lsdException w:name="Intense Emphasis" w:semiHidden="0" w:uiPriority="21" w:unhideWhenUsed="0" w:qFormat="1"/>
+    <w:lsdException w:name="Subtle Reference" w:semiHidden="0" w:uiPriority="31" w:unhideWhenUsed="0" w:qFormat="1"/>
+    <w:lsdException w:name="Intense Reference" w:semiHidden="0" w:uiPriority="32" w:unhideWhenUsed="0" w:qFormat="1"/>
+    <w:lsdException w:name="Book Title" w:semiHidden="0" w:uiPriority="33" w:unhideWhenUsed="0" w:qFormat="1"/>
+    <w:lsdException w:name="Bibliography" w:uiPriority="37"/>
+    <w:lsdException w:name="TOC Heading" w:uiPriority="39" w:qFormat="1"/>
   </w:latentStyles>
-  <w:style w:type="paragraph" w:default="1" w:styleId="Standaard">
+  <w:style w:type="paragraph" w:default="1" w:styleId="Normal">
     <w:name w:val="Normal"/>
     <w:qFormat/>
   </w:style>
-  <w:style w:type="character" w:default="1" w:styleId="Standaardalinea-lettertype">
+  <w:style w:type="character" w:default="1" w:styleId="DefaultParagraphFont">
     <w:name w:val="Default Paragraph Font"/>
     <w:uiPriority w:val="1"/>
     <w:semiHidden/>
     <w:unhideWhenUsed/>
   </w:style>
-  <w:style w:type="table" w:default="1" w:styleId="Standaardtabel">
+  <w:style w:type="table" w:default="1" w:styleId="TableNormal">
     <w:name w:val="Normal Table"/>
     <w:uiPriority w:val="99"/>
     <w:semiHidden/>
@@ -1212,15 +924,225 @@
       </w:tblCellMar>
     </w:tblPr>
   </w:style>
-  <w:style w:type="numbering" w:default="1" w:styleId="Geenlijst">
+  <w:style w:type="numbering" w:default="1" w:styleId="NoList">
     <w:name w:val="No List"/>
     <w:uiPriority w:val="99"/>
     <w:semiHidden/>
     <w:unhideWhenUsed/>
   </w:style>
-  <w:style w:type="paragraph" w:styleId="Lijstalinea">
+  <w:style w:type="paragraph" w:styleId="ListParagraph">
     <w:name w:val="List Paragraph"/>
-    <w:basedOn w:val="Standaard"/>
+    <w:basedOn w:val="Normal"/>
+    <w:uiPriority w:val="34"/>
+    <w:qFormat/>
+    <w:rsid w:val="00430C0C"/>
+    <w:pPr>
+      <w:ind w:left="720"/>
+      <w:contextualSpacing/>
+    </w:pPr>
+  </w:style>
+</w:styles>
+</file>
+
+<file path=word/stylesWithEffects.xml><?xml version="1.0" encoding="utf-8"?>
+<w:styles xmlns:wpc="http://schemas.microsoft.com/office/word/2010/wordprocessingCanvas" xmlns:mo="http://schemas.microsoft.com/office/mac/office/2008/main" xmlns:mc="http://schemas.openxmlformats.org/markup-compatibility/2006" xmlns:mv="urn:schemas-microsoft-com:mac:vml" xmlns:o="urn:schemas-microsoft-com:office:office" xmlns:r="http://schemas.openxmlformats.org/officeDocument/2006/relationships" xmlns:m="http://schemas.openxmlformats.org/officeDocument/2006/math" xmlns:v="urn:schemas-microsoft-com:vml" xmlns:wp14="http://schemas.microsoft.com/office/word/2010/wordprocessingDrawing" xmlns:wp="http://schemas.openxmlformats.org/drawingml/2006/wordprocessingDrawing" xmlns:w10="urn:schemas-microsoft-com:office:word" xmlns:w="http://schemas.openxmlformats.org/wordprocessingml/2006/main" xmlns:w14="http://schemas.microsoft.com/office/word/2010/wordml" xmlns:wpg="http://schemas.microsoft.com/office/word/2010/wordprocessingGroup" xmlns:wpi="http://schemas.microsoft.com/office/word/2010/wordprocessingInk" xmlns:wne="http://schemas.microsoft.com/office/word/2006/wordml" xmlns:wps="http://schemas.microsoft.com/office/word/2010/wordprocessingShape" mc:Ignorable="w14 wp14">
+  <w:docDefaults>
+    <w:rPrDefault>
+      <w:rPr>
+        <w:rFonts w:asciiTheme="minorHAnsi" w:eastAsiaTheme="minorHAnsi" w:hAnsiTheme="minorHAnsi" w:cstheme="minorBidi"/>
+        <w:sz w:val="22"/>
+        <w:szCs w:val="22"/>
+        <w:lang w:val="nl-NL" w:eastAsia="en-US" w:bidi="ar-SA"/>
+      </w:rPr>
+    </w:rPrDefault>
+    <w:pPrDefault>
+      <w:pPr>
+        <w:spacing w:after="160" w:line="259" w:lineRule="auto"/>
+      </w:pPr>
+    </w:pPrDefault>
+  </w:docDefaults>
+  <w:latentStyles w:defLockedState="0" w:defUIPriority="99" w:defSemiHidden="1" w:defUnhideWhenUsed="1" w:defQFormat="0" w:count="276">
+    <w:lsdException w:name="Normal" w:semiHidden="0" w:uiPriority="0" w:unhideWhenUsed="0" w:qFormat="1"/>
+    <w:lsdException w:name="heading 1" w:semiHidden="0" w:uiPriority="9" w:unhideWhenUsed="0" w:qFormat="1"/>
+    <w:lsdException w:name="heading 2" w:uiPriority="9" w:qFormat="1"/>
+    <w:lsdException w:name="heading 3" w:uiPriority="9" w:qFormat="1"/>
+    <w:lsdException w:name="heading 4" w:uiPriority="9" w:qFormat="1"/>
+    <w:lsdException w:name="heading 5" w:uiPriority="9" w:qFormat="1"/>
+    <w:lsdException w:name="heading 6" w:uiPriority="9" w:qFormat="1"/>
+    <w:lsdException w:name="heading 7" w:uiPriority="9" w:qFormat="1"/>
+    <w:lsdException w:name="heading 8" w:uiPriority="9" w:qFormat="1"/>
+    <w:lsdException w:name="heading 9" w:uiPriority="9" w:qFormat="1"/>
+    <w:lsdException w:name="toc 1" w:uiPriority="39"/>
+    <w:lsdException w:name="toc 2" w:uiPriority="39"/>
+    <w:lsdException w:name="toc 3" w:uiPriority="39"/>
+    <w:lsdException w:name="toc 4" w:uiPriority="39"/>
+    <w:lsdException w:name="toc 5" w:uiPriority="39"/>
+    <w:lsdException w:name="toc 6" w:uiPriority="39"/>
+    <w:lsdException w:name="toc 7" w:uiPriority="39"/>
+    <w:lsdException w:name="toc 8" w:uiPriority="39"/>
+    <w:lsdException w:name="toc 9" w:uiPriority="39"/>
+    <w:lsdException w:name="caption" w:uiPriority="35" w:qFormat="1"/>
+    <w:lsdException w:name="Title" w:semiHidden="0" w:uiPriority="10" w:unhideWhenUsed="0" w:qFormat="1"/>
+    <w:lsdException w:name="Default Paragraph Font" w:uiPriority="1"/>
+    <w:lsdException w:name="Subtitle" w:semiHidden="0" w:uiPriority="11" w:unhideWhenUsed="0" w:qFormat="1"/>
+    <w:lsdException w:name="Strong" w:semiHidden="0" w:uiPriority="22" w:unhideWhenUsed="0" w:qFormat="1"/>
+    <w:lsdException w:name="Emphasis" w:semiHidden="0" w:uiPriority="20" w:unhideWhenUsed="0" w:qFormat="1"/>
+    <w:lsdException w:name="Table Grid" w:semiHidden="0" w:uiPriority="39" w:unhideWhenUsed="0"/>
+    <w:lsdException w:name="Note Level 1" w:semiHidden="0" w:unhideWhenUsed="0"/>
+    <w:lsdException w:name="Note Level 2" w:semiHidden="0" w:unhideWhenUsed="0"/>
+    <w:lsdException w:name="Note Level 3" w:semiHidden="0" w:unhideWhenUsed="0"/>
+    <w:lsdException w:name="Note Level 4" w:semiHidden="0" w:unhideWhenUsed="0"/>
+    <w:lsdException w:name="Note Level 5" w:semiHidden="0" w:unhideWhenUsed="0"/>
+    <w:lsdException w:name="Note Level 6" w:semiHidden="0" w:unhideWhenUsed="0"/>
+    <w:lsdException w:name="Note Level 7" w:semiHidden="0" w:unhideWhenUsed="0"/>
+    <w:lsdException w:name="Note Level 8" w:semiHidden="0" w:unhideWhenUsed="0"/>
+    <w:lsdException w:name="Note Level 9" w:semiHidden="0" w:unhideWhenUsed="0"/>
+    <w:lsdException w:name="Placeholder Text" w:unhideWhenUsed="0"/>
+    <w:lsdException w:name="No Spacing" w:semiHidden="0" w:uiPriority="1" w:unhideWhenUsed="0" w:qFormat="1"/>
+    <w:lsdException w:name="Light Shading" w:semiHidden="0" w:uiPriority="60" w:unhideWhenUsed="0"/>
+    <w:lsdException w:name="Light List" w:semiHidden="0" w:uiPriority="61" w:unhideWhenUsed="0"/>
+    <w:lsdException w:name="Light Grid" w:semiHidden="0" w:uiPriority="62" w:unhideWhenUsed="0"/>
+    <w:lsdException w:name="Medium Shading 1" w:semiHidden="0" w:uiPriority="63" w:unhideWhenUsed="0"/>
+    <w:lsdException w:name="Medium Shading 2" w:semiHidden="0" w:uiPriority="64" w:unhideWhenUsed="0"/>
+    <w:lsdException w:name="Medium List 1" w:semiHidden="0" w:uiPriority="65" w:unhideWhenUsed="0"/>
+    <w:lsdException w:name="Medium List 2" w:semiHidden="0" w:uiPriority="66" w:unhideWhenUsed="0"/>
+    <w:lsdException w:name="Medium Grid 1" w:semiHidden="0" w:uiPriority="67" w:unhideWhenUsed="0"/>
+    <w:lsdException w:name="Medium Grid 2" w:semiHidden="0" w:uiPriority="68" w:unhideWhenUsed="0"/>
+    <w:lsdException w:name="Medium Grid 3" w:semiHidden="0" w:uiPriority="69" w:unhideWhenUsed="0"/>
+    <w:lsdException w:name="Dark List" w:semiHidden="0" w:uiPriority="70" w:unhideWhenUsed="0"/>
+    <w:lsdException w:name="Colorful Shading" w:semiHidden="0" w:uiPriority="71" w:unhideWhenUsed="0"/>
+    <w:lsdException w:name="Colorful List" w:semiHidden="0" w:uiPriority="72" w:unhideWhenUsed="0"/>
+    <w:lsdException w:name="Colorful Grid" w:semiHidden="0" w:uiPriority="73" w:unhideWhenUsed="0"/>
+    <w:lsdException w:name="Light Shading Accent 1" w:semiHidden="0" w:uiPriority="60" w:unhideWhenUsed="0"/>
+    <w:lsdException w:name="Light List Accent 1" w:semiHidden="0" w:uiPriority="61" w:unhideWhenUsed="0"/>
+    <w:lsdException w:name="Light Grid Accent 1" w:semiHidden="0" w:uiPriority="62" w:unhideWhenUsed="0"/>
+    <w:lsdException w:name="Medium Shading 1 Accent 1" w:semiHidden="0" w:uiPriority="63" w:unhideWhenUsed="0"/>
+    <w:lsdException w:name="Medium Shading 2 Accent 1" w:semiHidden="0" w:uiPriority="64" w:unhideWhenUsed="0"/>
+    <w:lsdException w:name="Medium List 1 Accent 1" w:semiHidden="0" w:uiPriority="65" w:unhideWhenUsed="0"/>
+    <w:lsdException w:name="Revision" w:unhideWhenUsed="0"/>
+    <w:lsdException w:name="List Paragraph" w:semiHidden="0" w:uiPriority="34" w:unhideWhenUsed="0" w:qFormat="1"/>
+    <w:lsdException w:name="Quote" w:semiHidden="0" w:uiPriority="29" w:unhideWhenUsed="0" w:qFormat="1"/>
+    <w:lsdException w:name="Intense Quote" w:semiHidden="0" w:uiPriority="30" w:unhideWhenUsed="0" w:qFormat="1"/>
+    <w:lsdException w:name="Medium List 2 Accent 1" w:semiHidden="0" w:uiPriority="66" w:unhideWhenUsed="0"/>
+    <w:lsdException w:name="Medium Grid 1 Accent 1" w:semiHidden="0" w:uiPriority="67" w:unhideWhenUsed="0"/>
+    <w:lsdException w:name="Medium Grid 2 Accent 1" w:semiHidden="0" w:uiPriority="68" w:unhideWhenUsed="0"/>
+    <w:lsdException w:name="Medium Grid 3 Accent 1" w:semiHidden="0" w:uiPriority="69" w:unhideWhenUsed="0"/>
+    <w:lsdException w:name="Dark List Accent 1" w:semiHidden="0" w:uiPriority="70" w:unhideWhenUsed="0"/>
+    <w:lsdException w:name="Colorful Shading Accent 1" w:semiHidden="0" w:uiPriority="71" w:unhideWhenUsed="0"/>
+    <w:lsdException w:name="Colorful List Accent 1" w:semiHidden="0" w:uiPriority="72" w:unhideWhenUsed="0"/>
+    <w:lsdException w:name="Colorful Grid Accent 1" w:semiHidden="0" w:uiPriority="73" w:unhideWhenUsed="0"/>
+    <w:lsdException w:name="Light Shading Accent 2" w:semiHidden="0" w:uiPriority="60" w:unhideWhenUsed="0"/>
+    <w:lsdException w:name="Light List Accent 2" w:semiHidden="0" w:uiPriority="61" w:unhideWhenUsed="0"/>
+    <w:lsdException w:name="Light Grid Accent 2" w:semiHidden="0" w:uiPriority="62" w:unhideWhenUsed="0"/>
+    <w:lsdException w:name="Medium Shading 1 Accent 2" w:semiHidden="0" w:uiPriority="63" w:unhideWhenUsed="0"/>
+    <w:lsdException w:name="Medium Shading 2 Accent 2" w:semiHidden="0" w:uiPriority="64" w:unhideWhenUsed="0"/>
+    <w:lsdException w:name="Medium List 1 Accent 2" w:semiHidden="0" w:uiPriority="65" w:unhideWhenUsed="0"/>
+    <w:lsdException w:name="Medium List 2 Accent 2" w:semiHidden="0" w:uiPriority="66" w:unhideWhenUsed="0"/>
+    <w:lsdException w:name="Medium Grid 1 Accent 2" w:semiHidden="0" w:uiPriority="67" w:unhideWhenUsed="0"/>
+    <w:lsdException w:name="Medium Grid 2 Accent 2" w:semiHidden="0" w:uiPriority="68" w:unhideWhenUsed="0"/>
+    <w:lsdException w:name="Medium Grid 3 Accent 2" w:semiHidden="0" w:uiPriority="69" w:unhideWhenUsed="0"/>
+    <w:lsdException w:name="Dark List Accent 2" w:semiHidden="0" w:uiPriority="70" w:unhideWhenUsed="0"/>
+    <w:lsdException w:name="Colorful Shading Accent 2" w:semiHidden="0" w:uiPriority="71" w:unhideWhenUsed="0"/>
+    <w:lsdException w:name="Colorful List Accent 2" w:semiHidden="0" w:uiPriority="72" w:unhideWhenUsed="0"/>
+    <w:lsdException w:name="Colorful Grid Accent 2" w:semiHidden="0" w:uiPriority="73" w:unhideWhenUsed="0"/>
+    <w:lsdException w:name="Light Shading Accent 3" w:semiHidden="0" w:uiPriority="60" w:unhideWhenUsed="0"/>
+    <w:lsdException w:name="Light List Accent 3" w:semiHidden="0" w:uiPriority="61" w:unhideWhenUsed="0"/>
+    <w:lsdException w:name="Light Grid Accent 3" w:semiHidden="0" w:uiPriority="62" w:unhideWhenUsed="0"/>
+    <w:lsdException w:name="Medium Shading 1 Accent 3" w:semiHidden="0" w:uiPriority="63" w:unhideWhenUsed="0"/>
+    <w:lsdException w:name="Medium Shading 2 Accent 3" w:semiHidden="0" w:uiPriority="64" w:unhideWhenUsed="0"/>
+    <w:lsdException w:name="Medium List 1 Accent 3" w:semiHidden="0" w:uiPriority="65" w:unhideWhenUsed="0"/>
+    <w:lsdException w:name="Medium List 2 Accent 3" w:semiHidden="0" w:uiPriority="66" w:unhideWhenUsed="0"/>
+    <w:lsdException w:name="Medium Grid 1 Accent 3" w:semiHidden="0" w:uiPriority="67" w:unhideWhenUsed="0"/>
+    <w:lsdException w:name="Medium Grid 2 Accent 3" w:semiHidden="0" w:uiPriority="68" w:unhideWhenUsed="0"/>
+    <w:lsdException w:name="Medium Grid 3 Accent 3" w:semiHidden="0" w:uiPriority="69" w:unhideWhenUsed="0"/>
+    <w:lsdException w:name="Dark List Accent 3" w:semiHidden="0" w:uiPriority="70" w:unhideWhenUsed="0"/>
+    <w:lsdException w:name="Colorful Shading Accent 3" w:semiHidden="0" w:uiPriority="71" w:unhideWhenUsed="0"/>
+    <w:lsdException w:name="Colorful List Accent 3" w:semiHidden="0" w:uiPriority="72" w:unhideWhenUsed="0"/>
+    <w:lsdException w:name="Colorful Grid Accent 3" w:semiHidden="0" w:uiPriority="73" w:unhideWhenUsed="0"/>
+    <w:lsdException w:name="Light Shading Accent 4" w:semiHidden="0" w:uiPriority="60" w:unhideWhenUsed="0"/>
+    <w:lsdException w:name="Light List Accent 4" w:semiHidden="0" w:uiPriority="61" w:unhideWhenUsed="0"/>
+    <w:lsdException w:name="Light Grid Accent 4" w:semiHidden="0" w:uiPriority="62" w:unhideWhenUsed="0"/>
+    <w:lsdException w:name="Medium Shading 1 Accent 4" w:semiHidden="0" w:uiPriority="63" w:unhideWhenUsed="0"/>
+    <w:lsdException w:name="Medium Shading 2 Accent 4" w:semiHidden="0" w:uiPriority="64" w:unhideWhenUsed="0"/>
+    <w:lsdException w:name="Medium List 1 Accent 4" w:semiHidden="0" w:uiPriority="65" w:unhideWhenUsed="0"/>
+    <w:lsdException w:name="Medium List 2 Accent 4" w:semiHidden="0" w:uiPriority="66" w:unhideWhenUsed="0"/>
+    <w:lsdException w:name="Medium Grid 1 Accent 4" w:semiHidden="0" w:uiPriority="67" w:unhideWhenUsed="0"/>
+    <w:lsdException w:name="Medium Grid 2 Accent 4" w:semiHidden="0" w:uiPriority="68" w:unhideWhenUsed="0"/>
+    <w:lsdException w:name="Medium Grid 3 Accent 4" w:semiHidden="0" w:uiPriority="69" w:unhideWhenUsed="0"/>
+    <w:lsdException w:name="Dark List Accent 4" w:semiHidden="0" w:uiPriority="70" w:unhideWhenUsed="0"/>
+    <w:lsdException w:name="Colorful Shading Accent 4" w:semiHidden="0" w:uiPriority="71" w:unhideWhenUsed="0"/>
+    <w:lsdException w:name="Colorful List Accent 4" w:semiHidden="0" w:uiPriority="72" w:unhideWhenUsed="0"/>
+    <w:lsdException w:name="Colorful Grid Accent 4" w:semiHidden="0" w:uiPriority="73" w:unhideWhenUsed="0"/>
+    <w:lsdException w:name="Light Shading Accent 5" w:semiHidden="0" w:uiPriority="60" w:unhideWhenUsed="0"/>
+    <w:lsdException w:name="Light List Accent 5" w:semiHidden="0" w:uiPriority="61" w:unhideWhenUsed="0"/>
+    <w:lsdException w:name="Light Grid Accent 5" w:semiHidden="0" w:uiPriority="62" w:unhideWhenUsed="0"/>
+    <w:lsdException w:name="Medium Shading 1 Accent 5" w:semiHidden="0" w:uiPriority="63" w:unhideWhenUsed="0"/>
+    <w:lsdException w:name="Medium Shading 2 Accent 5" w:semiHidden="0" w:uiPriority="64" w:unhideWhenUsed="0"/>
+    <w:lsdException w:name="Medium List 1 Accent 5" w:semiHidden="0" w:uiPriority="65" w:unhideWhenUsed="0"/>
+    <w:lsdException w:name="Medium List 2 Accent 5" w:semiHidden="0" w:uiPriority="66" w:unhideWhenUsed="0"/>
+    <w:lsdException w:name="Medium Grid 1 Accent 5" w:semiHidden="0" w:uiPriority="67" w:unhideWhenUsed="0"/>
+    <w:lsdException w:name="Medium Grid 2 Accent 5" w:semiHidden="0" w:uiPriority="68" w:unhideWhenUsed="0"/>
+    <w:lsdException w:name="Medium Grid 3 Accent 5" w:semiHidden="0" w:uiPriority="69" w:unhideWhenUsed="0"/>
+    <w:lsdException w:name="Dark List Accent 5" w:semiHidden="0" w:uiPriority="70" w:unhideWhenUsed="0"/>
+    <w:lsdException w:name="Colorful Shading Accent 5" w:semiHidden="0" w:uiPriority="71" w:unhideWhenUsed="0"/>
+    <w:lsdException w:name="Colorful List Accent 5" w:semiHidden="0" w:uiPriority="72" w:unhideWhenUsed="0"/>
+    <w:lsdException w:name="Colorful Grid Accent 5" w:semiHidden="0" w:uiPriority="73" w:unhideWhenUsed="0"/>
+    <w:lsdException w:name="Light Shading Accent 6" w:semiHidden="0" w:uiPriority="60" w:unhideWhenUsed="0"/>
+    <w:lsdException w:name="Light List Accent 6" w:semiHidden="0" w:uiPriority="61" w:unhideWhenUsed="0"/>
+    <w:lsdException w:name="Light Grid Accent 6" w:semiHidden="0" w:uiPriority="62" w:unhideWhenUsed="0"/>
+    <w:lsdException w:name="Medium Shading 1 Accent 6" w:semiHidden="0" w:uiPriority="63" w:unhideWhenUsed="0"/>
+    <w:lsdException w:name="Medium Shading 2 Accent 6" w:semiHidden="0" w:uiPriority="64" w:unhideWhenUsed="0"/>
+    <w:lsdException w:name="Medium List 1 Accent 6" w:semiHidden="0" w:uiPriority="65" w:unhideWhenUsed="0"/>
+    <w:lsdException w:name="Medium List 2 Accent 6" w:semiHidden="0" w:uiPriority="66" w:unhideWhenUsed="0"/>
+    <w:lsdException w:name="Medium Grid 1 Accent 6" w:semiHidden="0" w:uiPriority="67" w:unhideWhenUsed="0"/>
+    <w:lsdException w:name="Medium Grid 2 Accent 6" w:semiHidden="0" w:uiPriority="68" w:unhideWhenUsed="0"/>
+    <w:lsdException w:name="Medium Grid 3 Accent 6" w:semiHidden="0" w:uiPriority="69" w:unhideWhenUsed="0"/>
+    <w:lsdException w:name="Dark List Accent 6" w:semiHidden="0" w:uiPriority="70" w:unhideWhenUsed="0"/>
+    <w:lsdException w:name="Colorful Shading Accent 6" w:semiHidden="0" w:uiPriority="71" w:unhideWhenUsed="0"/>
+    <w:lsdException w:name="Colorful List Accent 6" w:semiHidden="0" w:uiPriority="72" w:unhideWhenUsed="0"/>
+    <w:lsdException w:name="Colorful Grid Accent 6" w:semiHidden="0" w:uiPriority="73" w:unhideWhenUsed="0"/>
+    <w:lsdException w:name="Subtle Emphasis" w:semiHidden="0" w:uiPriority="19" w:unhideWhenUsed="0" w:qFormat="1"/>
+    <w:lsdException w:name="Intense Emphasis" w:semiHidden="0" w:uiPriority="21" w:unhideWhenUsed="0" w:qFormat="1"/>
+    <w:lsdException w:name="Subtle Reference" w:semiHidden="0" w:uiPriority="31" w:unhideWhenUsed="0" w:qFormat="1"/>
+    <w:lsdException w:name="Intense Reference" w:semiHidden="0" w:uiPriority="32" w:unhideWhenUsed="0" w:qFormat="1"/>
+    <w:lsdException w:name="Book Title" w:semiHidden="0" w:uiPriority="33" w:unhideWhenUsed="0" w:qFormat="1"/>
+    <w:lsdException w:name="Bibliography" w:uiPriority="37"/>
+    <w:lsdException w:name="TOC Heading" w:uiPriority="39" w:qFormat="1"/>
+  </w:latentStyles>
+  <w:style w:type="paragraph" w:default="1" w:styleId="Normal">
+    <w:name w:val="Normal"/>
+    <w:qFormat/>
+  </w:style>
+  <w:style w:type="character" w:default="1" w:styleId="DefaultParagraphFont">
+    <w:name w:val="Default Paragraph Font"/>
+    <w:uiPriority w:val="1"/>
+    <w:semiHidden/>
+    <w:unhideWhenUsed/>
+  </w:style>
+  <w:style w:type="table" w:default="1" w:styleId="TableNormal">
+    <w:name w:val="Normal Table"/>
+    <w:uiPriority w:val="99"/>
+    <w:semiHidden/>
+    <w:unhideWhenUsed/>
+    <w:tblPr>
+      <w:tblInd w:w="0" w:type="dxa"/>
+      <w:tblCellMar>
+        <w:top w:w="0" w:type="dxa"/>
+        <w:left w:w="108" w:type="dxa"/>
+        <w:bottom w:w="0" w:type="dxa"/>
+        <w:right w:w="108" w:type="dxa"/>
+      </w:tblCellMar>
+    </w:tblPr>
+  </w:style>
+  <w:style w:type="numbering" w:default="1" w:styleId="NoList">
+    <w:name w:val="No List"/>
+    <w:uiPriority w:val="99"/>
+    <w:semiHidden/>
+    <w:unhideWhenUsed/>
+  </w:style>
+  <w:style w:type="paragraph" w:styleId="ListParagraph">
+    <w:name w:val="List Paragraph"/>
+    <w:basedOn w:val="Normal"/>
     <w:uiPriority w:val="34"/>
     <w:qFormat/>
     <w:rsid w:val="00430C0C"/>
@@ -1275,7 +1197,7 @@
     </a:clrScheme>
     <a:fontScheme name="Kantoor">
       <a:majorFont>
-        <a:latin typeface="Calibri Light" panose="020F0302020204030204"/>
+        <a:latin typeface="Calibri Light"/>
         <a:ea typeface=""/>
         <a:cs typeface=""/>
         <a:font script="Jpan" typeface="ＭＳ ゴシック"/>
@@ -1310,7 +1232,7 @@
         <a:font script="Geor" typeface="Sylfaen"/>
       </a:majorFont>
       <a:minorFont>
-        <a:latin typeface="Calibri" panose="020F0502020204030204"/>
+        <a:latin typeface="Calibri"/>
         <a:ea typeface=""/>
         <a:cs typeface=""/>
         <a:font script="Jpan" typeface="ＭＳ 明朝"/>
@@ -1487,7 +1409,7 @@
   <a:extraClrSchemeLst/>
   <a:extLst>
     <a:ext uri="{05A4C25C-085E-4340-85A3-A5531E510DB2}">
-      <thm15:themeFamily xmlns:thm15="http://schemas.microsoft.com/office/thememl/2012/main" name="Office Theme" id="{62F939B6-93AF-4DB8-9C6B-D6C7DFDC589F}" vid="{4A3C46E8-61CC-4603-A589-7422A47A8E4A}"/>
+      <thm15:themeFamily xmlns:thm15="http://schemas.microsoft.com/office/thememl/2012/main" xmlns="" name="Office Theme" id="{62F939B6-93AF-4DB8-9C6B-D6C7DFDC589F}" vid="{4A3C46E8-61CC-4603-A589-7422A47A8E4A}"/>
     </a:ext>
   </a:extLst>
 </a:theme>

</xml_diff>